<commit_message>
added more templates and did docu until testing
</commit_message>
<xml_diff>
--- a/Report.docx
+++ b/Report.docx
@@ -4,6 +4,7 @@
   <w:body>
     <w:p>
       <w:pPr>
+        <w:spacing w:afterLines="100" w:after="240"/>
         <w:jc w:val="center"/>
         <w:rPr>
           <w:sz w:val="44"/>
@@ -23,6 +24,7 @@
     </w:p>
     <w:p>
       <w:pPr>
+        <w:spacing w:afterLines="100" w:after="240"/>
         <w:jc w:val="center"/>
         <w:rPr>
           <w:sz w:val="44"/>
@@ -33,6 +35,7 @@
     </w:p>
     <w:p>
       <w:pPr>
+        <w:spacing w:afterLines="100" w:after="240"/>
         <w:jc w:val="center"/>
         <w:rPr>
           <w:sz w:val="44"/>
@@ -43,6 +46,7 @@
     </w:p>
     <w:p>
       <w:pPr>
+        <w:spacing w:afterLines="100" w:after="240"/>
         <w:jc w:val="center"/>
         <w:rPr>
           <w:sz w:val="44"/>
@@ -53,6 +57,7 @@
     </w:p>
     <w:p>
       <w:pPr>
+        <w:spacing w:afterLines="100" w:after="240"/>
         <w:jc w:val="center"/>
         <w:rPr>
           <w:sz w:val="28"/>
@@ -62,6 +67,7 @@
     </w:p>
     <w:p>
       <w:pPr>
+        <w:spacing w:afterLines="100" w:after="240"/>
         <w:jc w:val="center"/>
         <w:rPr>
           <w:sz w:val="28"/>
@@ -71,6 +77,7 @@
     </w:p>
     <w:p>
       <w:pPr>
+        <w:spacing w:afterLines="100" w:after="240"/>
         <w:jc w:val="center"/>
         <w:rPr>
           <w:sz w:val="28"/>
@@ -80,6 +87,7 @@
     </w:p>
     <w:p>
       <w:pPr>
+        <w:spacing w:afterLines="100" w:after="240"/>
         <w:jc w:val="center"/>
         <w:rPr>
           <w:szCs w:val="24"/>
@@ -94,6 +102,7 @@
     </w:p>
     <w:p>
       <w:pPr>
+        <w:spacing w:afterLines="100" w:after="240"/>
         <w:jc w:val="center"/>
         <w:rPr>
           <w:szCs w:val="24"/>
@@ -108,6 +117,7 @@
     </w:p>
     <w:p>
       <w:pPr>
+        <w:spacing w:afterLines="100" w:after="240"/>
         <w:jc w:val="center"/>
         <w:rPr>
           <w:szCs w:val="24"/>
@@ -135,6 +145,7 @@
     </w:p>
     <w:p>
       <w:pPr>
+        <w:spacing w:afterLines="100" w:after="240"/>
         <w:jc w:val="center"/>
         <w:rPr>
           <w:szCs w:val="24"/>
@@ -177,6 +188,7 @@
     </w:p>
     <w:p>
       <w:pPr>
+        <w:spacing w:afterLines="100" w:after="240"/>
         <w:jc w:val="center"/>
       </w:pPr>
       <w:r>
@@ -186,41 +198,42 @@
         <w:t>Dr</w:t>
       </w:r>
       <w:r>
-        <w:t xml:space="preserve"> Kristian </w:t>
-      </w:r>
-      <w:proofErr w:type="spellStart"/>
-      <w:r>
-        <w:t>Guillaumier</w:t>
-      </w:r>
-      <w:proofErr w:type="spellEnd"/>
-    </w:p>
-    <w:p>
-      <w:pPr>
+        <w:t xml:space="preserve"> Kristian Guillaumier</w:t>
+      </w:r>
+    </w:p>
+    <w:p>
+      <w:pPr>
+        <w:spacing w:afterLines="100" w:after="240"/>
         <w:jc w:val="center"/>
       </w:pPr>
     </w:p>
     <w:p>
       <w:pPr>
+        <w:spacing w:afterLines="100" w:after="240"/>
         <w:jc w:val="center"/>
       </w:pPr>
     </w:p>
     <w:p>
       <w:pPr>
+        <w:spacing w:afterLines="100" w:after="240"/>
         <w:jc w:val="center"/>
       </w:pPr>
     </w:p>
     <w:p>
       <w:pPr>
+        <w:spacing w:afterLines="100" w:after="240"/>
         <w:jc w:val="center"/>
       </w:pPr>
     </w:p>
     <w:p>
       <w:pPr>
+        <w:spacing w:afterLines="100" w:after="240"/>
         <w:jc w:val="center"/>
       </w:pPr>
     </w:p>
     <w:p>
       <w:pPr>
+        <w:spacing w:afterLines="100" w:after="240"/>
         <w:jc w:val="center"/>
         <w:rPr>
           <w:lang w:val="en-GB"/>
@@ -235,6 +248,7 @@
     </w:p>
     <w:p>
       <w:pPr>
+        <w:spacing w:afterLines="100" w:after="240"/>
         <w:jc w:val="center"/>
         <w:rPr>
           <w:lang w:val="en-GB"/>
@@ -249,6 +263,7 @@
     </w:p>
     <w:p>
       <w:pPr>
+        <w:spacing w:afterLines="100" w:after="240"/>
         <w:jc w:val="center"/>
         <w:rPr>
           <w:lang w:val="en-GB"/>
@@ -269,7 +284,7 @@
     </w:p>
     <w:p>
       <w:pPr>
-        <w:spacing w:after="160" w:line="259" w:lineRule="auto"/>
+        <w:spacing w:afterLines="100" w:after="240" w:line="259" w:lineRule="auto"/>
         <w:ind w:left="0" w:firstLine="0"/>
         <w:jc w:val="left"/>
         <w:rPr>
@@ -301,6 +316,7 @@
       <w:sdtContent>
         <w:p>
           <w:pPr>
+            <w:spacing w:afterLines="100" w:after="240"/>
             <w:rPr>
               <w:sz w:val="44"/>
               <w:szCs w:val="40"/>
@@ -338,7 +354,7 @@
           <w:r>
             <w:fldChar w:fldCharType="separate"/>
           </w:r>
-          <w:hyperlink w:anchor="_Toc74533597" w:history="1">
+          <w:hyperlink w:anchor="_Toc74588498" w:history="1">
             <w:r>
               <w:rPr>
                 <w:rStyle w:val="Hyperlink"/>
@@ -382,7 +398,7 @@
                 <w:noProof/>
                 <w:webHidden/>
               </w:rPr>
-              <w:instrText xml:space="preserve"> PAGEREF _Toc74533597 \h </w:instrText>
+              <w:instrText xml:space="preserve"> PAGEREF _Toc74588498 \h </w:instrText>
             </w:r>
             <w:r>
               <w:rPr>
@@ -428,7 +444,7 @@
               <w:lang w:val="en-MT" w:eastAsia="en-MT"/>
             </w:rPr>
           </w:pPr>
-          <w:hyperlink w:anchor="_Toc74533598" w:history="1">
+          <w:hyperlink w:anchor="_Toc74588499" w:history="1">
             <w:r>
               <w:rPr>
                 <w:rStyle w:val="Hyperlink"/>
@@ -451,7 +467,7 @@
                 <w:rStyle w:val="Hyperlink"/>
                 <w:noProof/>
               </w:rPr>
-              <w:t>Research</w:t>
+              <w:t>Research and Literature Review</w:t>
             </w:r>
             <w:r>
               <w:rPr>
@@ -472,7 +488,191 @@
                 <w:noProof/>
                 <w:webHidden/>
               </w:rPr>
-              <w:instrText xml:space="preserve"> PAGEREF _Toc74533598 \h </w:instrText>
+              <w:instrText xml:space="preserve"> PAGEREF _Toc74588499 \h </w:instrText>
+            </w:r>
+            <w:r>
+              <w:rPr>
+                <w:noProof/>
+                <w:webHidden/>
+              </w:rPr>
+            </w:r>
+            <w:r>
+              <w:rPr>
+                <w:noProof/>
+                <w:webHidden/>
+              </w:rPr>
+              <w:fldChar w:fldCharType="separate"/>
+            </w:r>
+            <w:r>
+              <w:rPr>
+                <w:noProof/>
+                <w:webHidden/>
+              </w:rPr>
+              <w:t>4</w:t>
+            </w:r>
+            <w:r>
+              <w:rPr>
+                <w:noProof/>
+                <w:webHidden/>
+              </w:rPr>
+              <w:fldChar w:fldCharType="end"/>
+            </w:r>
+          </w:hyperlink>
+        </w:p>
+        <w:p>
+          <w:pPr>
+            <w:pStyle w:val="TOC2"/>
+            <w:tabs>
+              <w:tab w:val="left" w:pos="660"/>
+              <w:tab w:val="right" w:leader="dot" w:pos="9016"/>
+            </w:tabs>
+            <w:rPr>
+              <w:rFonts w:asciiTheme="minorHAnsi" w:eastAsiaTheme="minorEastAsia" w:hAnsiTheme="minorHAnsi" w:cstheme="minorBidi"/>
+              <w:noProof/>
+              <w:color w:val="auto"/>
+              <w:sz w:val="22"/>
+              <w:lang w:val="en-MT" w:eastAsia="en-MT"/>
+            </w:rPr>
+          </w:pPr>
+          <w:hyperlink w:anchor="_Toc74588500" w:history="1">
+            <w:r>
+              <w:rPr>
+                <w:rStyle w:val="Hyperlink"/>
+                <w:noProof/>
+                <w:lang w:val="en-GB" w:eastAsia="en-US"/>
+              </w:rPr>
+              <w:t>i.</w:t>
+            </w:r>
+            <w:r>
+              <w:rPr>
+                <w:rFonts w:asciiTheme="minorHAnsi" w:eastAsiaTheme="minorEastAsia" w:hAnsiTheme="minorHAnsi" w:cstheme="minorBidi"/>
+                <w:noProof/>
+                <w:color w:val="auto"/>
+                <w:sz w:val="22"/>
+                <w:lang w:val="en-MT" w:eastAsia="en-MT"/>
+              </w:rPr>
+              <w:tab/>
+            </w:r>
+            <w:r>
+              <w:rPr>
+                <w:rStyle w:val="Hyperlink"/>
+                <w:noProof/>
+                <w:lang w:val="en-GB" w:eastAsia="en-US"/>
+              </w:rPr>
+              <w:t>Constellation Detection</w:t>
+            </w:r>
+            <w:r>
+              <w:rPr>
+                <w:noProof/>
+                <w:webHidden/>
+              </w:rPr>
+              <w:tab/>
+            </w:r>
+            <w:r>
+              <w:rPr>
+                <w:noProof/>
+                <w:webHidden/>
+              </w:rPr>
+              <w:fldChar w:fldCharType="begin"/>
+            </w:r>
+            <w:r>
+              <w:rPr>
+                <w:noProof/>
+                <w:webHidden/>
+              </w:rPr>
+              <w:instrText xml:space="preserve"> PAGEREF _Toc74588500 \h </w:instrText>
+            </w:r>
+            <w:r>
+              <w:rPr>
+                <w:noProof/>
+                <w:webHidden/>
+              </w:rPr>
+            </w:r>
+            <w:r>
+              <w:rPr>
+                <w:noProof/>
+                <w:webHidden/>
+              </w:rPr>
+              <w:fldChar w:fldCharType="separate"/>
+            </w:r>
+            <w:r>
+              <w:rPr>
+                <w:noProof/>
+                <w:webHidden/>
+              </w:rPr>
+              <w:t>4</w:t>
+            </w:r>
+            <w:r>
+              <w:rPr>
+                <w:noProof/>
+                <w:webHidden/>
+              </w:rPr>
+              <w:fldChar w:fldCharType="end"/>
+            </w:r>
+          </w:hyperlink>
+        </w:p>
+        <w:p>
+          <w:pPr>
+            <w:pStyle w:val="TOC2"/>
+            <w:tabs>
+              <w:tab w:val="left" w:pos="660"/>
+              <w:tab w:val="right" w:leader="dot" w:pos="9016"/>
+            </w:tabs>
+            <w:rPr>
+              <w:rFonts w:asciiTheme="minorHAnsi" w:eastAsiaTheme="minorEastAsia" w:hAnsiTheme="minorHAnsi" w:cstheme="minorBidi"/>
+              <w:noProof/>
+              <w:color w:val="auto"/>
+              <w:sz w:val="22"/>
+              <w:lang w:val="en-MT" w:eastAsia="en-MT"/>
+            </w:rPr>
+          </w:pPr>
+          <w:hyperlink w:anchor="_Toc74588501" w:history="1">
+            <w:r>
+              <w:rPr>
+                <w:rStyle w:val="Hyperlink"/>
+                <w:noProof/>
+                <w:lang w:val="en-GB" w:eastAsia="en-US"/>
+              </w:rPr>
+              <w:t>ii.</w:t>
+            </w:r>
+            <w:r>
+              <w:rPr>
+                <w:rFonts w:asciiTheme="minorHAnsi" w:eastAsiaTheme="minorEastAsia" w:hAnsiTheme="minorHAnsi" w:cstheme="minorBidi"/>
+                <w:noProof/>
+                <w:color w:val="auto"/>
+                <w:sz w:val="22"/>
+                <w:lang w:val="en-MT" w:eastAsia="en-MT"/>
+              </w:rPr>
+              <w:tab/>
+            </w:r>
+            <w:r>
+              <w:rPr>
+                <w:rStyle w:val="Hyperlink"/>
+                <w:noProof/>
+                <w:lang w:val="en-GB" w:eastAsia="en-US"/>
+              </w:rPr>
+              <w:t>Pros and Cons</w:t>
+            </w:r>
+            <w:r>
+              <w:rPr>
+                <w:noProof/>
+                <w:webHidden/>
+              </w:rPr>
+              <w:tab/>
+            </w:r>
+            <w:r>
+              <w:rPr>
+                <w:noProof/>
+                <w:webHidden/>
+              </w:rPr>
+              <w:fldChar w:fldCharType="begin"/>
+            </w:r>
+            <w:r>
+              <w:rPr>
+                <w:noProof/>
+                <w:webHidden/>
+              </w:rPr>
+              <w:instrText xml:space="preserve"> PAGEREF _Toc74588501 \h </w:instrText>
             </w:r>
             <w:r>
               <w:rPr>
@@ -518,7 +718,7 @@
               <w:lang w:val="en-MT" w:eastAsia="en-MT"/>
             </w:rPr>
           </w:pPr>
-          <w:hyperlink w:anchor="_Toc74533599" w:history="1">
+          <w:hyperlink w:anchor="_Toc74588502" w:history="1">
             <w:r>
               <w:rPr>
                 <w:rStyle w:val="Hyperlink"/>
@@ -562,7 +762,7 @@
                 <w:noProof/>
                 <w:webHidden/>
               </w:rPr>
-              <w:instrText xml:space="preserve"> PAGEREF _Toc74533599 \h </w:instrText>
+              <w:instrText xml:space="preserve"> PAGEREF _Toc74588502 \h </w:instrText>
             </w:r>
             <w:r>
               <w:rPr>
@@ -582,7 +782,7 @@
                 <w:noProof/>
                 <w:webHidden/>
               </w:rPr>
-              <w:t>7</w:t>
+              <w:t>6</w:t>
             </w:r>
             <w:r>
               <w:rPr>
@@ -608,7 +808,7 @@
               <w:lang w:val="en-MT" w:eastAsia="en-MT"/>
             </w:rPr>
           </w:pPr>
-          <w:hyperlink w:anchor="_Toc74533600" w:history="1">
+          <w:hyperlink w:anchor="_Toc74588503" w:history="1">
             <w:r>
               <w:rPr>
                 <w:rStyle w:val="Hyperlink"/>
@@ -652,7 +852,7 @@
                 <w:noProof/>
                 <w:webHidden/>
               </w:rPr>
-              <w:instrText xml:space="preserve"> PAGEREF _Toc74533600 \h </w:instrText>
+              <w:instrText xml:space="preserve"> PAGEREF _Toc74588503 \h </w:instrText>
             </w:r>
             <w:r>
               <w:rPr>
@@ -672,7 +872,7 @@
                 <w:noProof/>
                 <w:webHidden/>
               </w:rPr>
-              <w:t>7</w:t>
+              <w:t>6</w:t>
             </w:r>
             <w:r>
               <w:rPr>
@@ -698,7 +898,7 @@
               <w:lang w:val="en-MT" w:eastAsia="en-MT"/>
             </w:rPr>
           </w:pPr>
-          <w:hyperlink w:anchor="_Toc74533601" w:history="1">
+          <w:hyperlink w:anchor="_Toc74588504" w:history="1">
             <w:r>
               <w:rPr>
                 <w:rStyle w:val="Hyperlink"/>
@@ -742,7 +942,7 @@
                 <w:noProof/>
                 <w:webHidden/>
               </w:rPr>
-              <w:instrText xml:space="preserve"> PAGEREF _Toc74533601 \h </w:instrText>
+              <w:instrText xml:space="preserve"> PAGEREF _Toc74588504 \h </w:instrText>
             </w:r>
             <w:r>
               <w:rPr>
@@ -762,7 +962,7 @@
                 <w:noProof/>
                 <w:webHidden/>
               </w:rPr>
-              <w:t>10</w:t>
+              <w:t>9</w:t>
             </w:r>
             <w:r>
               <w:rPr>
@@ -788,7 +988,7 @@
               <w:lang w:val="en-MT" w:eastAsia="en-MT"/>
             </w:rPr>
           </w:pPr>
-          <w:hyperlink w:anchor="_Toc74533602" w:history="1">
+          <w:hyperlink w:anchor="_Toc74588505" w:history="1">
             <w:r>
               <w:rPr>
                 <w:rStyle w:val="Hyperlink"/>
@@ -832,7 +1032,7 @@
                 <w:noProof/>
                 <w:webHidden/>
               </w:rPr>
-              <w:instrText xml:space="preserve"> PAGEREF _Toc74533602 \h </w:instrText>
+              <w:instrText xml:space="preserve"> PAGEREF _Toc74588505 \h </w:instrText>
             </w:r>
             <w:r>
               <w:rPr>
@@ -852,7 +1052,7 @@
                 <w:noProof/>
                 <w:webHidden/>
               </w:rPr>
-              <w:t>12</w:t>
+              <w:t>11</w:t>
             </w:r>
             <w:r>
               <w:rPr>
@@ -878,7 +1078,7 @@
               <w:lang w:val="en-MT" w:eastAsia="en-MT"/>
             </w:rPr>
           </w:pPr>
-          <w:hyperlink w:anchor="_Toc74533603" w:history="1">
+          <w:hyperlink w:anchor="_Toc74588506" w:history="1">
             <w:r>
               <w:rPr>
                 <w:rStyle w:val="Hyperlink"/>
@@ -922,7 +1122,7 @@
                 <w:noProof/>
                 <w:webHidden/>
               </w:rPr>
-              <w:instrText xml:space="preserve"> PAGEREF _Toc74533603 \h </w:instrText>
+              <w:instrText xml:space="preserve"> PAGEREF _Toc74588506 \h </w:instrText>
             </w:r>
             <w:r>
               <w:rPr>
@@ -942,7 +1142,7 @@
                 <w:noProof/>
                 <w:webHidden/>
               </w:rPr>
-              <w:t>13</w:t>
+              <w:t>12</w:t>
             </w:r>
             <w:r>
               <w:rPr>
@@ -954,6 +1154,9 @@
           </w:hyperlink>
         </w:p>
         <w:p>
+          <w:pPr>
+            <w:spacing w:afterLines="100" w:after="240"/>
+          </w:pPr>
           <w:r>
             <w:rPr>
               <w:b/>
@@ -967,7 +1170,7 @@
     </w:sdt>
     <w:p>
       <w:pPr>
-        <w:spacing w:after="160" w:line="259" w:lineRule="auto"/>
+        <w:spacing w:afterLines="100" w:after="240" w:line="259" w:lineRule="auto"/>
         <w:ind w:left="0" w:firstLine="0"/>
         <w:jc w:val="left"/>
         <w:rPr>
@@ -984,8 +1187,9 @@
     <w:p>
       <w:pPr>
         <w:pStyle w:val="Heading1"/>
-      </w:pPr>
-      <w:bookmarkStart w:id="0" w:name="_Toc74533597"/>
+        <w:spacing w:afterLines="100" w:after="240"/>
+      </w:pPr>
+      <w:bookmarkStart w:id="0" w:name="_Toc74588498"/>
       <w:r>
         <w:lastRenderedPageBreak/>
         <w:t>Introduction</w:t>
@@ -994,246 +1198,226 @@
     </w:p>
     <w:p>
       <w:pPr>
-        <w:spacing w:after="160" w:line="259" w:lineRule="auto"/>
+        <w:spacing w:afterLines="100" w:after="240" w:line="259" w:lineRule="auto"/>
+        <w:ind w:left="0" w:firstLine="0"/>
+        <w:rPr>
+          <w:lang w:val="en-GB" w:eastAsia="en-US"/>
+        </w:rPr>
+      </w:pPr>
+      <w:r>
+        <w:rPr>
+          <w:lang w:val="en-GB" w:eastAsia="en-US"/>
+        </w:rPr>
+        <w:t xml:space="preserve">The main objective of this assigned practical task is to create a software which can recognize set constellations in images which are noisy and blurry. This will be done using computer vision and template matching. </w:t>
+      </w:r>
+    </w:p>
+    <w:p>
+      <w:pPr>
+        <w:spacing w:afterLines="100" w:after="240" w:line="259" w:lineRule="auto"/>
+        <w:ind w:left="0" w:firstLine="0"/>
+        <w:rPr>
+          <w:lang w:val="en-GB" w:eastAsia="en-US"/>
+        </w:rPr>
+      </w:pPr>
+      <w:r>
+        <w:rPr>
+          <w:lang w:val="en-GB" w:eastAsia="en-US"/>
+        </w:rPr>
+        <w:t xml:space="preserve">Many different types of software have been created to do the task assigned above, some of them being </w:t>
+      </w:r>
+      <w:r>
+        <w:rPr>
+          <w:lang w:val="en-GB" w:eastAsia="en-US"/>
+        </w:rPr>
+        <w:t>“</w:t>
+      </w:r>
+      <w:r>
+        <w:rPr>
+          <w:lang w:val="en-GB" w:eastAsia="en-US"/>
+        </w:rPr>
+        <w:t>Star Walk 2</w:t>
+      </w:r>
+      <w:r>
+        <w:rPr>
+          <w:lang w:val="en-GB" w:eastAsia="en-US"/>
+        </w:rPr>
+        <w:t>”</w:t>
+      </w:r>
+      <w:r>
+        <w:rPr>
+          <w:lang w:val="en-GB" w:eastAsia="en-US"/>
+        </w:rPr>
+        <w:t xml:space="preserve">, </w:t>
+      </w:r>
+      <w:r>
+        <w:rPr>
+          <w:lang w:val="en-GB" w:eastAsia="en-US"/>
+        </w:rPr>
+        <w:t>“</w:t>
+      </w:r>
+      <w:r>
+        <w:rPr>
+          <w:lang w:val="en-GB" w:eastAsia="en-US"/>
+        </w:rPr>
+        <w:t>Star Tracker</w:t>
+      </w:r>
+      <w:r>
+        <w:rPr>
+          <w:lang w:val="en-GB" w:eastAsia="en-US"/>
+        </w:rPr>
+        <w:t>”</w:t>
+      </w:r>
+      <w:r>
+        <w:rPr>
+          <w:lang w:val="en-GB" w:eastAsia="en-US"/>
+        </w:rPr>
+        <w:t xml:space="preserve"> and </w:t>
+      </w:r>
+      <w:r>
+        <w:rPr>
+          <w:lang w:val="en-GB" w:eastAsia="en-US"/>
+        </w:rPr>
+        <w:t>“</w:t>
+      </w:r>
+      <w:r>
+        <w:rPr>
+          <w:lang w:val="en-GB" w:eastAsia="en-US"/>
+        </w:rPr>
+        <w:t>SkyView</w:t>
+      </w:r>
+      <w:r>
+        <w:rPr>
+          <w:lang w:val="en-GB" w:eastAsia="en-US"/>
+        </w:rPr>
+        <w:t>”</w:t>
+      </w:r>
+      <w:r>
+        <w:rPr>
+          <w:lang w:val="en-GB" w:eastAsia="en-US"/>
+        </w:rPr>
+        <w:t xml:space="preserve">. These apps generally have very similar functionality: using the rear camera of a phone as a live feed and identifying constellations, stars and planets based of the location of the user as well as the video feed. While many apps have been created, not much academic research has been carried out </w:t>
+      </w:r>
+      <w:r>
+        <w:rPr>
+          <w:lang w:val="en-GB" w:eastAsia="en-US"/>
+        </w:rPr>
+        <w:t>regarding the best techniques involved to recognize constellations efficiently and with the highest accuracy.</w:t>
+      </w:r>
+    </w:p>
+    <w:p>
+      <w:pPr>
+        <w:spacing w:afterLines="100" w:after="240" w:line="259" w:lineRule="auto"/>
+        <w:ind w:left="0" w:firstLine="0"/>
+        <w:rPr>
+          <w:lang w:val="en-GB" w:eastAsia="en-US"/>
+        </w:rPr>
+      </w:pPr>
+      <w:r>
+        <w:rPr>
+          <w:lang w:val="en-GB" w:eastAsia="en-US"/>
+        </w:rPr>
+        <w:t>Through this assigned task, the best techniques involved in identifying constellations in images will try and be identified. The techniques which will be tested are template matching using computer vision as well as taking on a more machine learning based approach and testing recognition with a convolutional neural network.</w:t>
+      </w:r>
+    </w:p>
+    <w:p>
+      <w:pPr>
+        <w:spacing w:afterLines="100" w:after="240" w:line="259" w:lineRule="auto"/>
+        <w:ind w:left="0" w:firstLine="0"/>
+        <w:rPr>
+          <w:lang w:val="en-GB" w:eastAsia="en-US"/>
+        </w:rPr>
+      </w:pPr>
+      <w:r>
+        <w:rPr>
+          <w:lang w:val="en-GB" w:eastAsia="en-US"/>
+        </w:rPr>
+        <w:t>Another obstacle in creating tests is the lack of a database of constellations as well as images containing the constellations. Since there is no dataset with the information required to find the best techniques in constellation identification</w:t>
+      </w:r>
+      <w:r>
+        <w:rPr>
+          <w:lang w:val="en-GB" w:eastAsia="en-US"/>
+        </w:rPr>
+        <w:t>, the dataset will be created using the software “Stellarium”. This software allows for the tracking and identification of constellations while also allowing the user to turn off any labels in the images which might influence any machine learning or template matching. The turning off of labels is vital in the success of the task required as in a real-life scenario, there are no labels in the sky which our phone is able to match to.</w:t>
+      </w:r>
+    </w:p>
+    <w:p>
+      <w:pPr>
+        <w:spacing w:afterLines="100" w:after="240" w:line="259" w:lineRule="auto"/>
+        <w:ind w:left="0" w:firstLine="0"/>
+        <w:rPr>
+          <w:lang w:val="en-GB" w:eastAsia="en-US"/>
+        </w:rPr>
+      </w:pPr>
+      <w:r>
+        <w:rPr>
+          <w:lang w:val="en-GB" w:eastAsia="en-US"/>
+        </w:rPr>
+        <w:t>This assigned task will be split into two tasks: building the dataset and recognizing the constellations.</w:t>
+      </w:r>
+      <w:r>
+        <w:rPr>
+          <w:lang w:val="en-GB" w:eastAsia="en-US"/>
+        </w:rPr>
+        <w:t xml:space="preserve"> At the end of this task, the software developed will be able to successfully identify </w:t>
+      </w:r>
+      <w:r>
+        <w:rPr>
+          <w:lang w:val="en-GB" w:eastAsia="en-US"/>
+        </w:rPr>
+        <w:t>seven</w:t>
+      </w:r>
+      <w:r>
+        <w:rPr>
+          <w:lang w:val="en-GB" w:eastAsia="en-US"/>
+        </w:rPr>
+        <w:t xml:space="preserve"> different constellations with a certain degree of accuracy.</w:t>
+      </w:r>
+    </w:p>
+    <w:p>
+      <w:pPr>
+        <w:spacing w:afterLines="100" w:after="240" w:line="259" w:lineRule="auto"/>
+        <w:ind w:left="0" w:firstLine="0"/>
+        <w:rPr>
+          <w:lang w:val="en-GB" w:eastAsia="en-US"/>
+        </w:rPr>
+      </w:pPr>
+      <w:r>
+        <w:rPr>
+          <w:lang w:val="en-GB" w:eastAsia="en-US"/>
+        </w:rPr>
+        <w:t>As mentioned, the dataset will be created using the software “Stellarium”. For each constellation which will try to be identified, two photos will be extracted from the software; a general empty photo with the constellation in the image as well as a “template” image which will be a photo containing only the constellation. Since two photos is not enough to build a database, each empty photo will have a random amount of blur and salt-and-pepper noise added to it to simulate as though the photo was taken by a user. Each empty photo will generate five versions of the original photo with the added blur and noise to build the dataset.</w:t>
+      </w:r>
+    </w:p>
+    <w:p>
+      <w:pPr>
+        <w:spacing w:afterLines="100" w:after="240" w:line="259" w:lineRule="auto"/>
+        <w:ind w:left="0" w:firstLine="0"/>
+        <w:rPr>
+          <w:lang w:val="en-GB" w:eastAsia="en-US"/>
+        </w:rPr>
+      </w:pPr>
+      <w:r>
+        <w:rPr>
+          <w:lang w:val="en-GB" w:eastAsia="en-US"/>
+        </w:rPr>
+        <w:t>Identifying the constellations in the image is perhaps the hardest part of this task.</w:t>
+      </w:r>
+      <w:r>
+        <w:rPr>
+          <w:lang w:val="en-GB" w:eastAsia="en-US"/>
+        </w:rPr>
+        <w:t xml:space="preserve"> The two techniques which will try and be adopted are template matching using computer vision as well as convolutional neural networks. </w:t>
+      </w:r>
+    </w:p>
+    <w:p>
+      <w:pPr>
+        <w:spacing w:afterLines="100" w:after="240" w:line="259" w:lineRule="auto"/>
         <w:ind w:left="0" w:firstLine="0"/>
         <w:jc w:val="left"/>
         <w:rPr>
           <w:lang w:val="en-GB" w:eastAsia="en-US"/>
         </w:rPr>
       </w:pPr>
-    </w:p>
-    <w:p>
-      <w:pPr>
-        <w:spacing w:after="160" w:line="259" w:lineRule="auto"/>
-        <w:ind w:left="0" w:firstLine="0"/>
-        <w:rPr>
-          <w:lang w:val="en-GB" w:eastAsia="en-US"/>
-        </w:rPr>
-      </w:pPr>
-      <w:r>
-        <w:rPr>
-          <w:lang w:val="en-GB" w:eastAsia="en-US"/>
-        </w:rPr>
-        <w:t xml:space="preserve">The main objective of this assigned practical task is to create a software which can recognize set constellations in images which are noisy and blurry. This will be done using computer vision and template matching. </w:t>
-      </w:r>
-    </w:p>
-    <w:p>
-      <w:pPr>
-        <w:spacing w:after="160" w:line="259" w:lineRule="auto"/>
-        <w:ind w:left="0" w:firstLine="0"/>
-        <w:rPr>
-          <w:lang w:val="en-GB" w:eastAsia="en-US"/>
-        </w:rPr>
-      </w:pPr>
-      <w:r>
-        <w:rPr>
-          <w:lang w:val="en-GB" w:eastAsia="en-US"/>
-        </w:rPr>
-        <w:t xml:space="preserve">Many different types of software have been created to do the task assigned above, some of them being </w:t>
-      </w:r>
-      <w:r>
-        <w:rPr>
-          <w:lang w:val="en-GB" w:eastAsia="en-US"/>
-        </w:rPr>
-        <w:t>“</w:t>
-      </w:r>
-      <w:r>
-        <w:rPr>
-          <w:lang w:val="en-GB" w:eastAsia="en-US"/>
-        </w:rPr>
-        <w:t>Star Walk 2</w:t>
-      </w:r>
-      <w:r>
-        <w:rPr>
-          <w:lang w:val="en-GB" w:eastAsia="en-US"/>
-        </w:rPr>
-        <w:t>”</w:t>
-      </w:r>
-      <w:r>
-        <w:rPr>
-          <w:lang w:val="en-GB" w:eastAsia="en-US"/>
-        </w:rPr>
-        <w:t xml:space="preserve">, </w:t>
-      </w:r>
-      <w:r>
-        <w:rPr>
-          <w:lang w:val="en-GB" w:eastAsia="en-US"/>
-        </w:rPr>
-        <w:t>“</w:t>
-      </w:r>
-      <w:r>
-        <w:rPr>
-          <w:lang w:val="en-GB" w:eastAsia="en-US"/>
-        </w:rPr>
-        <w:t>Star Tracker</w:t>
-      </w:r>
-      <w:r>
-        <w:rPr>
-          <w:lang w:val="en-GB" w:eastAsia="en-US"/>
-        </w:rPr>
-        <w:t>”</w:t>
-      </w:r>
-      <w:r>
-        <w:rPr>
-          <w:lang w:val="en-GB" w:eastAsia="en-US"/>
-        </w:rPr>
-        <w:t xml:space="preserve"> and </w:t>
-      </w:r>
-      <w:r>
-        <w:rPr>
-          <w:lang w:val="en-GB" w:eastAsia="en-US"/>
-        </w:rPr>
-        <w:t>“</w:t>
-      </w:r>
-      <w:proofErr w:type="spellStart"/>
-      <w:r>
-        <w:rPr>
-          <w:lang w:val="en-GB" w:eastAsia="en-US"/>
-        </w:rPr>
-        <w:t>SkyView</w:t>
-      </w:r>
-      <w:proofErr w:type="spellEnd"/>
-      <w:r>
-        <w:rPr>
-          <w:lang w:val="en-GB" w:eastAsia="en-US"/>
-        </w:rPr>
-        <w:t>”</w:t>
-      </w:r>
-      <w:r>
-        <w:rPr>
-          <w:lang w:val="en-GB" w:eastAsia="en-US"/>
-        </w:rPr>
-        <w:t xml:space="preserve">. These apps generally have very similar functionality: using the rear camera of a phone as a live feed and identifying constellations, stars and planets based of the location of the user as well as the video feed. While many apps have been created, not much academic research has been carried out </w:t>
-      </w:r>
-      <w:r>
-        <w:rPr>
-          <w:lang w:val="en-GB" w:eastAsia="en-US"/>
-        </w:rPr>
-        <w:t>regarding the best techniques involved to recognize constellations efficiently and with the highest accuracy.</w:t>
-      </w:r>
-    </w:p>
-    <w:p>
-      <w:pPr>
-        <w:spacing w:after="160" w:line="259" w:lineRule="auto"/>
-        <w:ind w:left="0" w:firstLine="0"/>
-        <w:rPr>
-          <w:lang w:val="en-GB" w:eastAsia="en-US"/>
-        </w:rPr>
-      </w:pPr>
-      <w:r>
-        <w:rPr>
-          <w:lang w:val="en-GB" w:eastAsia="en-US"/>
-        </w:rPr>
-        <w:t>Through this assigned task, the best techniques involved in identifying constellations in images will try and be identified. The techniques which will be tested are template matching using computer vision as well as taking on a more machine learning based approach and testing recognition with a convolutional neural network.</w:t>
-      </w:r>
-    </w:p>
-    <w:p>
-      <w:pPr>
-        <w:spacing w:after="160" w:line="259" w:lineRule="auto"/>
-        <w:ind w:left="0" w:firstLine="0"/>
-        <w:rPr>
-          <w:lang w:val="en-GB" w:eastAsia="en-US"/>
-        </w:rPr>
-      </w:pPr>
-      <w:r>
-        <w:rPr>
-          <w:lang w:val="en-GB" w:eastAsia="en-US"/>
-        </w:rPr>
-        <w:t>Another obstacle in creating tests is the lack of a database of constellations as well as images containing the constellations. Since there is no dataset with the information required to find the best techniques in constellation identification</w:t>
-      </w:r>
-      <w:r>
-        <w:rPr>
-          <w:lang w:val="en-GB" w:eastAsia="en-US"/>
-        </w:rPr>
-        <w:t>, the dataset will be created using the software “</w:t>
-      </w:r>
-      <w:proofErr w:type="spellStart"/>
-      <w:r>
-        <w:rPr>
-          <w:lang w:val="en-GB" w:eastAsia="en-US"/>
-        </w:rPr>
-        <w:t>Stellarium</w:t>
-      </w:r>
-      <w:proofErr w:type="spellEnd"/>
-      <w:r>
-        <w:rPr>
-          <w:lang w:val="en-GB" w:eastAsia="en-US"/>
-        </w:rPr>
-        <w:t xml:space="preserve">”. This software allows for the tracking and identification of constellations while also allowing the user to turn off any labels in the images which might influence any machine learning or template matching. The turning </w:t>
-      </w:r>
-      <w:proofErr w:type="gramStart"/>
-      <w:r>
-        <w:rPr>
-          <w:lang w:val="en-GB" w:eastAsia="en-US"/>
-        </w:rPr>
-        <w:t>off of</w:t>
-      </w:r>
-      <w:proofErr w:type="gramEnd"/>
-      <w:r>
-        <w:rPr>
-          <w:lang w:val="en-GB" w:eastAsia="en-US"/>
-        </w:rPr>
-        <w:t xml:space="preserve"> labels is vital in the success of the task required as in a real-life scenario, there are no labels in the sky which our phone is able to match to.</w:t>
-      </w:r>
-    </w:p>
-    <w:p>
-      <w:pPr>
-        <w:spacing w:after="160" w:line="259" w:lineRule="auto"/>
-        <w:ind w:left="0" w:firstLine="0"/>
-        <w:rPr>
-          <w:lang w:val="en-GB" w:eastAsia="en-US"/>
-        </w:rPr>
-      </w:pPr>
-      <w:r>
-        <w:rPr>
-          <w:lang w:val="en-GB" w:eastAsia="en-US"/>
-        </w:rPr>
-        <w:t>This assigned task will be split into two tasks: building the dataset and recognizing the constellations.</w:t>
-      </w:r>
-      <w:r>
-        <w:rPr>
-          <w:lang w:val="en-GB" w:eastAsia="en-US"/>
-        </w:rPr>
-        <w:t xml:space="preserve"> At the end of this task, the software developed will be able to successfully identify ten different constellations with a certain degree of accuracy.</w:t>
-      </w:r>
-    </w:p>
-    <w:p>
-      <w:pPr>
-        <w:spacing w:after="160" w:line="259" w:lineRule="auto"/>
-        <w:ind w:left="0" w:firstLine="0"/>
-        <w:rPr>
-          <w:lang w:val="en-GB" w:eastAsia="en-US"/>
-        </w:rPr>
-      </w:pPr>
-      <w:r>
-        <w:rPr>
-          <w:lang w:val="en-GB" w:eastAsia="en-US"/>
-        </w:rPr>
-        <w:t>As mentioned, the dataset will be created using the software “</w:t>
-      </w:r>
-      <w:proofErr w:type="spellStart"/>
-      <w:r>
-        <w:rPr>
-          <w:lang w:val="en-GB" w:eastAsia="en-US"/>
-        </w:rPr>
-        <w:t>Stellarium</w:t>
-      </w:r>
-      <w:proofErr w:type="spellEnd"/>
-      <w:r>
-        <w:rPr>
-          <w:lang w:val="en-GB" w:eastAsia="en-US"/>
-        </w:rPr>
-        <w:t>”. For each constellation which will try to be identified, two photos will be extracted from the software; a general empty photo with the constellation in the image as well as a “template” image which will be a photo containing only the constellation. Since two photos is not enough to build a database, each empty photo will have a random amount of blur and salt-and-pepper noise added to it to simulate as though the photo was taken by a user. Each empty photo will generate five versions of the original photo with the added blur and noise to build the dataset.</w:t>
-      </w:r>
-    </w:p>
-    <w:p>
-      <w:pPr>
-        <w:spacing w:after="160" w:line="259" w:lineRule="auto"/>
-        <w:ind w:left="0" w:firstLine="0"/>
-        <w:rPr>
-          <w:lang w:val="en-GB" w:eastAsia="en-US"/>
-        </w:rPr>
-      </w:pPr>
       <w:r>
         <w:rPr>
           <w:lang w:val="en-GB" w:eastAsia="en-US"/>
@@ -1243,7 +1427,688 @@
     </w:p>
     <w:p>
       <w:pPr>
-        <w:spacing w:after="160" w:line="259" w:lineRule="auto"/>
+        <w:pStyle w:val="Heading1"/>
+        <w:spacing w:afterLines="100" w:after="240"/>
+      </w:pPr>
+      <w:bookmarkStart w:id="1" w:name="_Toc74588499"/>
+      <w:r>
+        <w:lastRenderedPageBreak/>
+        <w:t xml:space="preserve">Research and </w:t>
+      </w:r>
+      <w:r>
+        <w:t>Literature Review</w:t>
+      </w:r>
+      <w:bookmarkEnd w:id="1"/>
+    </w:p>
+    <w:p>
+      <w:pPr>
+        <w:pStyle w:val="Heading2"/>
+        <w:spacing w:afterLines="100" w:after="240"/>
+        <w:rPr>
+          <w:lang w:val="en-GB" w:eastAsia="en-US"/>
+        </w:rPr>
+      </w:pPr>
+      <w:bookmarkStart w:id="2" w:name="_Toc74588500"/>
+      <w:r>
+        <w:rPr>
+          <w:lang w:val="en-GB" w:eastAsia="en-US"/>
+        </w:rPr>
+        <w:t>Constellation Detection</w:t>
+      </w:r>
+      <w:bookmarkEnd w:id="2"/>
+    </w:p>
+    <w:p>
+      <w:pPr>
+        <w:spacing w:afterLines="100" w:after="240"/>
+        <w:rPr>
+          <w:lang w:val="en-GB"/>
+        </w:rPr>
+      </w:pPr>
+      <w:r>
+        <w:rPr>
+          <w:lang w:val="en-GB" w:eastAsia="en-US"/>
+        </w:rPr>
+        <w:t xml:space="preserve">In </w:t>
+      </w:r>
+      <w:r>
+        <w:rPr>
+          <w:lang w:val="en-GB" w:eastAsia="en-US"/>
+        </w:rPr>
+        <w:t>their</w:t>
+      </w:r>
+      <w:r>
+        <w:rPr>
+          <w:lang w:val="en-GB" w:eastAsia="en-US"/>
+        </w:rPr>
+        <w:t xml:space="preserve"> paper</w:t>
+      </w:r>
+      <w:r>
+        <w:rPr>
+          <w:lang w:val="en-GB" w:eastAsia="en-US"/>
+        </w:rPr>
+        <w:t xml:space="preserve"> “Constellation </w:t>
+      </w:r>
+      <w:r>
+        <w:rPr>
+          <w:lang w:val="en-GB" w:eastAsia="en-US"/>
+        </w:rPr>
+        <w:t>Detection” [</w:t>
+      </w:r>
+      <w:r>
+        <w:rPr>
+          <w:lang w:val="en-GB" w:eastAsia="en-US"/>
+        </w:rPr>
+        <w:t xml:space="preserve">1], </w:t>
+      </w:r>
+      <w:r>
+        <w:rPr>
+          <w:lang w:val="en-GB" w:eastAsia="en-US"/>
+        </w:rPr>
+        <w:t>Suyao Ji</w:t>
+      </w:r>
+      <w:r>
+        <w:rPr>
+          <w:lang w:val="en-GB" w:eastAsia="en-US"/>
+        </w:rPr>
+        <w:t xml:space="preserve"> et al. </w:t>
+      </w:r>
+      <w:r>
+        <w:rPr>
+          <w:lang w:val="en-GB"/>
+        </w:rPr>
+        <w:t>attempted</w:t>
+      </w:r>
+      <w:r>
+        <w:t xml:space="preserve"> to automatically detect </w:t>
+      </w:r>
+      <w:r>
+        <w:rPr>
+          <w:lang w:val="en-GB"/>
+        </w:rPr>
+        <w:t xml:space="preserve">all 88 recognized </w:t>
+      </w:r>
+      <w:r>
+        <w:t xml:space="preserve">constellations </w:t>
+      </w:r>
+      <w:r>
+        <w:rPr>
+          <w:lang w:val="en-GB"/>
+        </w:rPr>
+        <w:t>from their dataset of images.</w:t>
+      </w:r>
+      <w:r>
+        <w:t xml:space="preserve"> </w:t>
+      </w:r>
+      <w:r>
+        <w:rPr>
+          <w:lang w:val="en-GB"/>
+        </w:rPr>
+        <w:t>Their</w:t>
+      </w:r>
+      <w:r>
+        <w:t xml:space="preserve"> project </w:t>
+      </w:r>
+      <w:r>
+        <w:rPr>
+          <w:lang w:val="en-GB"/>
+        </w:rPr>
+        <w:t>was</w:t>
+      </w:r>
+      <w:r>
+        <w:t xml:space="preserve"> made of three phases – image </w:t>
+      </w:r>
+      <w:r>
+        <w:t>pre-processing</w:t>
+      </w:r>
+      <w:r>
+        <w:t xml:space="preserve">, template machine learning and constellation pattern detection. </w:t>
+      </w:r>
+      <w:r>
+        <w:rPr>
+          <w:lang w:val="en-GB"/>
+        </w:rPr>
+        <w:t>Ultimately, the algorithm they created had an accuracy of 92.8% with their 15 test images.</w:t>
+      </w:r>
+    </w:p>
+    <w:p>
+      <w:pPr>
+        <w:spacing w:afterLines="100" w:after="240"/>
+        <w:rPr>
+          <w:lang w:val="en-GB"/>
+        </w:rPr>
+      </w:pPr>
+      <w:r>
+        <w:rPr>
+          <w:lang w:val="en-GB"/>
+        </w:rPr>
+        <w:t>Ji et al. purposed a constellation algorithm to detect constellations from a photo of the night sky based on the star patterns as well as the fixed patterns constellations have with neighbouring stars. They had three steps in their approach: image pre-processing, template machine learning and constellation matching. The first step involved filtering out all non-star objects and reducing noise. The second step involved generating a constellation database with information descriptors for the 88 constellation templates. The final step compared the pre-processed image with the templates to search for matching constellations.</w:t>
+      </w:r>
+    </w:p>
+    <w:p>
+      <w:pPr>
+        <w:spacing w:afterLines="100" w:after="240"/>
+        <w:rPr>
+          <w:lang w:val="en-GB"/>
+        </w:rPr>
+      </w:pPr>
+      <w:r>
+        <w:rPr>
+          <w:lang w:val="en-GB"/>
+        </w:rPr>
+        <w:t>Contrary to the research carried out in my project, Ji et al. detected multiple constellations from the same image. Thus, each test image could have multiple constellations.</w:t>
+      </w:r>
+      <w:r>
+        <w:rPr>
+          <w:lang w:val="en-GB"/>
+        </w:rPr>
+        <w:t xml:space="preserve"> The flow for the implementation of their algorithm can be seen below in Fig. 1.</w:t>
+      </w:r>
+    </w:p>
+    <w:p>
+      <w:pPr>
+        <w:spacing w:afterLines="100" w:after="240"/>
+        <w:rPr>
+          <w:lang w:val="en-GB"/>
+        </w:rPr>
+      </w:pPr>
+      <w:r>
+        <w:rPr>
+          <w:noProof/>
+        </w:rPr>
+        <mc:AlternateContent>
+          <mc:Choice Requires="wps">
+            <w:drawing>
+              <wp:anchor distT="0" distB="0" distL="114300" distR="114300" simplePos="0" relativeHeight="251660288" behindDoc="0" locked="0" layoutInCell="1" allowOverlap="1" wp14:anchorId="55229AD4" wp14:editId="106E3684">
+                <wp:simplePos x="0" y="0"/>
+                <wp:positionH relativeFrom="column">
+                  <wp:posOffset>-38100</wp:posOffset>
+                </wp:positionH>
+                <wp:positionV relativeFrom="paragraph">
+                  <wp:posOffset>2745105</wp:posOffset>
+                </wp:positionV>
+                <wp:extent cx="2691765" cy="635"/>
+                <wp:effectExtent l="0" t="0" r="0" b="0"/>
+                <wp:wrapSquare wrapText="bothSides"/>
+                <wp:docPr id="2" name="Text Box 2"/>
+                <wp:cNvGraphicFramePr/>
+                <a:graphic xmlns:a="http://schemas.openxmlformats.org/drawingml/2006/main">
+                  <a:graphicData uri="http://schemas.microsoft.com/office/word/2010/wordprocessingShape">
+                    <wps:wsp>
+                      <wps:cNvSpPr txBox="1"/>
+                      <wps:spPr>
+                        <a:xfrm>
+                          <a:off x="0" y="0"/>
+                          <a:ext cx="2691765" cy="635"/>
+                        </a:xfrm>
+                        <a:prstGeom prst="rect">
+                          <a:avLst/>
+                        </a:prstGeom>
+                        <a:solidFill>
+                          <a:prstClr val="white"/>
+                        </a:solidFill>
+                        <a:ln>
+                          <a:noFill/>
+                        </a:ln>
+                      </wps:spPr>
+                      <wps:txbx>
+                        <w:txbxContent>
+                          <w:p>
+                            <w:pPr>
+                              <w:pStyle w:val="Caption"/>
+                              <w:rPr>
+                                <w:color w:val="000000"/>
+                                <w:sz w:val="24"/>
+                                <w:lang w:val="en-GB"/>
+                              </w:rPr>
+                            </w:pPr>
+                            <w:r>
+                              <w:t xml:space="preserve">Figure </w:t>
+                            </w:r>
+                            <w:r>
+                              <w:fldChar w:fldCharType="begin"/>
+                            </w:r>
+                            <w:r>
+                              <w:instrText xml:space="preserve"> SEQ Figure \* ARABIC </w:instrText>
+                            </w:r>
+                            <w:r>
+                              <w:fldChar w:fldCharType="separate"/>
+                            </w:r>
+                            <w:r>
+                              <w:rPr>
+                                <w:noProof/>
+                              </w:rPr>
+                              <w:t>1</w:t>
+                            </w:r>
+                            <w:r>
+                              <w:fldChar w:fldCharType="end"/>
+                            </w:r>
+                            <w:r>
+                              <w:rPr>
+                                <w:lang w:val="en-GB"/>
+                              </w:rPr>
+                              <w:t xml:space="preserve"> - Implementation Flow for Ji et al. Extracted from [1]</w:t>
+                            </w:r>
+                          </w:p>
+                        </w:txbxContent>
+                      </wps:txbx>
+                      <wps:bodyPr rot="0" spcFirstLastPara="0" vertOverflow="overflow" horzOverflow="overflow" vert="horz" wrap="square" lIns="0" tIns="0" rIns="0" bIns="0" numCol="1" spcCol="0" rtlCol="0" fromWordArt="0" anchor="t" anchorCtr="0" forceAA="0" compatLnSpc="1">
+                        <a:prstTxWarp prst="textNoShape">
+                          <a:avLst/>
+                        </a:prstTxWarp>
+                        <a:spAutoFit/>
+                      </wps:bodyPr>
+                    </wps:wsp>
+                  </a:graphicData>
+                </a:graphic>
+              </wp:anchor>
+            </w:drawing>
+          </mc:Choice>
+          <mc:Fallback>
+            <w:pict>
+              <v:shapetype w14:anchorId="55229AD4" id="_x0000_t202" coordsize="21600,21600" o:spt="202" path="m,l,21600r21600,l21600,xe">
+                <v:stroke joinstyle="miter"/>
+                <v:path gradientshapeok="t" o:connecttype="rect"/>
+              </v:shapetype>
+              <v:shape id="Text Box 2" o:spid="_x0000_s1026" type="#_x0000_t202" style="position:absolute;left:0;text-align:left;margin-left:-3pt;margin-top:216.15pt;width:211.95pt;height:.05pt;z-index:251660288;visibility:visible;mso-wrap-style:square;mso-wrap-distance-left:9pt;mso-wrap-distance-top:0;mso-wrap-distance-right:9pt;mso-wrap-distance-bottom:0;mso-position-horizontal:absolute;mso-position-horizontal-relative:text;mso-position-vertical:absolute;mso-position-vertical-relative:text;v-text-anchor:top" o:gfxdata="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" stroked="f">
+                <v:textbox style="mso-fit-shape-to-text:t" inset="0,0,0,0">
+                  <w:txbxContent>
+                    <w:p>
+                      <w:pPr>
+                        <w:pStyle w:val="Caption"/>
+                        <w:rPr>
+                          <w:color w:val="000000"/>
+                          <w:sz w:val="24"/>
+                          <w:lang w:val="en-GB"/>
+                        </w:rPr>
+                      </w:pPr>
+                      <w:r>
+                        <w:t xml:space="preserve">Figure </w:t>
+                      </w:r>
+                      <w:r>
+                        <w:fldChar w:fldCharType="begin"/>
+                      </w:r>
+                      <w:r>
+                        <w:instrText xml:space="preserve"> SEQ Figure \* ARABIC </w:instrText>
+                      </w:r>
+                      <w:r>
+                        <w:fldChar w:fldCharType="separate"/>
+                      </w:r>
+                      <w:r>
+                        <w:rPr>
+                          <w:noProof/>
+                        </w:rPr>
+                        <w:t>1</w:t>
+                      </w:r>
+                      <w:r>
+                        <w:fldChar w:fldCharType="end"/>
+                      </w:r>
+                      <w:r>
+                        <w:rPr>
+                          <w:lang w:val="en-GB"/>
+                        </w:rPr>
+                        <w:t xml:space="preserve"> - Implementation Flow for Ji et al. Extracted from [1]</w:t>
+                      </w:r>
+                    </w:p>
+                  </w:txbxContent>
+                </v:textbox>
+                <w10:wrap type="square"/>
+              </v:shape>
+            </w:pict>
+          </mc:Fallback>
+        </mc:AlternateContent>
+      </w:r>
+      <w:r>
+        <w:rPr>
+          <w:lang w:val="en-GB"/>
+        </w:rPr>
+        <w:drawing>
+          <wp:anchor distT="0" distB="0" distL="114300" distR="114300" simplePos="0" relativeHeight="251658240" behindDoc="0" locked="0" layoutInCell="1" allowOverlap="1" wp14:anchorId="6FE80883" wp14:editId="11F2FC59">
+            <wp:simplePos x="0" y="0"/>
+            <wp:positionH relativeFrom="column">
+              <wp:posOffset>-38100</wp:posOffset>
+            </wp:positionH>
+            <wp:positionV relativeFrom="paragraph">
+              <wp:posOffset>33655</wp:posOffset>
+            </wp:positionV>
+            <wp:extent cx="2691765" cy="2654300"/>
+            <wp:effectExtent l="0" t="0" r="0" b="0"/>
+            <wp:wrapSquare wrapText="bothSides"/>
+            <wp:docPr id="1" name="Picture 1"/>
+            <wp:cNvGraphicFramePr>
+              <a:graphicFrameLocks xmlns:a="http://schemas.openxmlformats.org/drawingml/2006/main" noChangeAspect="1"/>
+            </wp:cNvGraphicFramePr>
+            <a:graphic xmlns:a="http://schemas.openxmlformats.org/drawingml/2006/main">
+              <a:graphicData uri="http://schemas.openxmlformats.org/drawingml/2006/picture">
+                <pic:pic xmlns:pic="http://schemas.openxmlformats.org/drawingml/2006/picture">
+                  <pic:nvPicPr>
+                    <pic:cNvPr id="1" name=""/>
+                    <pic:cNvPicPr/>
+                  </pic:nvPicPr>
+                  <pic:blipFill>
+                    <a:blip r:embed="rId8">
+                      <a:extLst>
+                        <a:ext uri="{28A0092B-C50C-407E-A947-70E740481C1C}">
+                          <a14:useLocalDpi xmlns:a14="http://schemas.microsoft.com/office/drawing/2010/main" val="0"/>
+                        </a:ext>
+                      </a:extLst>
+                    </a:blip>
+                    <a:stretch>
+                      <a:fillRect/>
+                    </a:stretch>
+                  </pic:blipFill>
+                  <pic:spPr>
+                    <a:xfrm>
+                      <a:off x="0" y="0"/>
+                      <a:ext cx="2691765" cy="2654300"/>
+                    </a:xfrm>
+                    <a:prstGeom prst="rect">
+                      <a:avLst/>
+                    </a:prstGeom>
+                  </pic:spPr>
+                </pic:pic>
+              </a:graphicData>
+            </a:graphic>
+            <wp14:sizeRelH relativeFrom="page">
+              <wp14:pctWidth>0</wp14:pctWidth>
+            </wp14:sizeRelH>
+            <wp14:sizeRelV relativeFrom="page">
+              <wp14:pctHeight>0</wp14:pctHeight>
+            </wp14:sizeRelV>
+          </wp:anchor>
+        </w:drawing>
+      </w:r>
+      <w:r>
+        <w:rPr>
+          <w:lang w:val="en-GB"/>
+        </w:rPr>
+        <w:t>In order to pre-process their images, the researcher aimed to get a binary image from the picture, containing only the stars. Thus, Ji et al. performed thresholding on a grayscale image to exclude trees and buildings while keeping the stars.</w:t>
+      </w:r>
+    </w:p>
+    <w:p>
+      <w:pPr>
+        <w:spacing w:afterLines="100" w:after="240"/>
+        <w:rPr>
+          <w:lang w:val="en-GB"/>
+        </w:rPr>
+      </w:pPr>
+      <w:r>
+        <w:rPr>
+          <w:lang w:val="en-GB"/>
+        </w:rPr>
+        <w:t>The templates used where based on a set of modified constellation charts which were extracted from the IAU standard constellation chart. Similarly to the image pre-processing carried out earlier, the template images are binarized</w:t>
+      </w:r>
+      <w:r>
+        <w:rPr>
+          <w:lang w:val="en-GB"/>
+        </w:rPr>
+        <w:t xml:space="preserve"> and different colours were assigned to stars and to connection lines. They then filtered out any unrelated features and recorded the stars and constellation lines from the template. They also recorded the two brightest </w:t>
+      </w:r>
+      <w:r>
+        <w:rPr>
+          <w:lang w:val="en-GB"/>
+        </w:rPr>
+        <w:t>stars by</w:t>
+      </w:r>
+      <w:r>
+        <w:rPr>
+          <w:lang w:val="en-GB"/>
+        </w:rPr>
+        <w:t xml:space="preserve"> the constellations area and extracted the distance between them.</w:t>
+      </w:r>
+    </w:p>
+    <w:p>
+      <w:pPr>
+        <w:spacing w:afterLines="100" w:after="240"/>
+        <w:rPr>
+          <w:lang w:val="en-GB"/>
+        </w:rPr>
+      </w:pPr>
+    </w:p>
+    <w:p>
+      <w:pPr>
+        <w:spacing w:afterLines="100" w:after="240"/>
+        <w:rPr>
+          <w:lang w:val="en-GB"/>
+        </w:rPr>
+      </w:pPr>
+      <w:r>
+        <w:rPr>
+          <w:lang w:val="en-GB"/>
+        </w:rPr>
+        <w:lastRenderedPageBreak/>
+        <w:t>To detect constellations from their processed image using the processed templates, Ji et al. performed the following steps:</w:t>
+      </w:r>
+    </w:p>
+    <w:p>
+      <w:pPr>
+        <w:pStyle w:val="ListParagraph"/>
+        <w:numPr>
+          <w:ilvl w:val="0"/>
+          <w:numId w:val="4"/>
+        </w:numPr>
+        <w:spacing w:afterLines="100" w:after="240"/>
+        <w:rPr>
+          <w:lang w:val="en-GB"/>
+        </w:rPr>
+      </w:pPr>
+      <w:r>
+        <w:rPr>
+          <w:lang w:val="en-GB"/>
+        </w:rPr>
+        <w:t>Use a region labelling algorithm to rank the stars based off brightness.</w:t>
+      </w:r>
+    </w:p>
+    <w:p>
+      <w:pPr>
+        <w:pStyle w:val="ListParagraph"/>
+        <w:numPr>
+          <w:ilvl w:val="0"/>
+          <w:numId w:val="4"/>
+        </w:numPr>
+        <w:spacing w:afterLines="100" w:after="240"/>
+        <w:rPr>
+          <w:lang w:val="en-GB"/>
+        </w:rPr>
+      </w:pPr>
+      <w:r>
+        <w:rPr>
+          <w:lang w:val="en-GB"/>
+        </w:rPr>
+        <w:t>Ascend the templates based on the number of stars existing in the constellation.</w:t>
+      </w:r>
+    </w:p>
+    <w:p>
+      <w:pPr>
+        <w:pStyle w:val="ListParagraph"/>
+        <w:numPr>
+          <w:ilvl w:val="0"/>
+          <w:numId w:val="4"/>
+        </w:numPr>
+        <w:spacing w:afterLines="100" w:after="240"/>
+        <w:rPr>
+          <w:lang w:val="en-GB"/>
+        </w:rPr>
+      </w:pPr>
+      <w:r>
+        <w:rPr>
+          <w:lang w:val="en-GB"/>
+        </w:rPr>
+        <w:t>Pick the brightest two stars to determine the scale and rotation of the templates.</w:t>
+      </w:r>
+    </w:p>
+    <w:p>
+      <w:pPr>
+        <w:pStyle w:val="ListParagraph"/>
+        <w:numPr>
+          <w:ilvl w:val="0"/>
+          <w:numId w:val="4"/>
+        </w:numPr>
+        <w:spacing w:afterLines="100" w:after="240"/>
+        <w:rPr>
+          <w:lang w:val="en-GB"/>
+        </w:rPr>
+      </w:pPr>
+      <w:r>
+        <w:rPr>
+          <w:lang w:val="en-GB"/>
+        </w:rPr>
+        <w:t>Check if there is a star in the image which matches the relative position of all the stars in the templates.</w:t>
+      </w:r>
+    </w:p>
+    <w:p>
+      <w:pPr>
+        <w:pStyle w:val="ListParagraph"/>
+        <w:numPr>
+          <w:ilvl w:val="0"/>
+          <w:numId w:val="4"/>
+        </w:numPr>
+        <w:spacing w:afterLines="100" w:after="240"/>
+        <w:rPr>
+          <w:lang w:val="en-GB"/>
+        </w:rPr>
+      </w:pPr>
+      <w:r>
+        <w:rPr>
+          <w:lang w:val="en-GB"/>
+        </w:rPr>
+        <w:t>Repeat step 4 until the number of matched stars equals a constellation</w:t>
+      </w:r>
+    </w:p>
+    <w:p>
+      <w:pPr>
+        <w:pStyle w:val="ListParagraph"/>
+        <w:numPr>
+          <w:ilvl w:val="0"/>
+          <w:numId w:val="4"/>
+        </w:numPr>
+        <w:spacing w:afterLines="100" w:after="240"/>
+        <w:rPr>
+          <w:lang w:val="en-GB"/>
+        </w:rPr>
+      </w:pPr>
+      <w:r>
+        <w:rPr>
+          <w:lang w:val="en-GB"/>
+        </w:rPr>
+        <w:t>Repeat steps 3-6 to find other constellations.</w:t>
+      </w:r>
+    </w:p>
+    <w:p>
+      <w:pPr>
+        <w:spacing w:afterLines="100" w:after="240"/>
+        <w:ind w:left="360" w:firstLine="0"/>
+        <w:rPr>
+          <w:lang w:val="en-GB"/>
+        </w:rPr>
+      </w:pPr>
+      <w:r>
+        <w:rPr>
+          <w:lang w:val="en-GB"/>
+        </w:rPr>
+        <w:t xml:space="preserve">Ji et al. tested 14 images with a total of 28 constellation on them. </w:t>
+      </w:r>
+      <w:r>
+        <w:t>Constellations of 10 images are detected correctly with no missing or incorrect detected constellations. Of the 28 constellations, 3 of them are undetected, and there are 2 incorrect detected ones</w:t>
+      </w:r>
+      <w:r>
+        <w:rPr>
+          <w:lang w:val="en-GB"/>
+        </w:rPr>
+        <w:t xml:space="preserve">. There </w:t>
+      </w:r>
+      <w:r>
+        <w:rPr>
+          <w:lang w:val="en-GB"/>
+        </w:rPr>
+        <w:t>were,</w:t>
+      </w:r>
+      <w:r>
+        <w:rPr>
+          <w:lang w:val="en-GB"/>
+        </w:rPr>
+        <w:t xml:space="preserve"> however, some special cases where the detection was not perfect. These cases are when the constellation is cut off either by the edges of the image or by something blocking it such as trees, constellations that only have 2 or 3 stars such as “Canis Minor”</w:t>
+      </w:r>
+      <w:r>
+        <w:rPr>
+          <w:lang w:val="en-GB"/>
+        </w:rPr>
+        <w:t xml:space="preserve"> and finally, when the stars within the constellation were very dim.</w:t>
+      </w:r>
+    </w:p>
+    <w:p>
+      <w:pPr>
+        <w:spacing w:afterLines="100" w:after="240"/>
+        <w:ind w:left="360" w:firstLine="0"/>
+        <w:rPr>
+          <w:lang w:val="en-GB"/>
+        </w:rPr>
+      </w:pPr>
+    </w:p>
+    <w:p>
+      <w:pPr>
+        <w:pStyle w:val="Heading2"/>
+        <w:spacing w:afterLines="100" w:after="240"/>
+        <w:rPr>
+          <w:lang w:val="en-GB" w:eastAsia="en-US"/>
+        </w:rPr>
+      </w:pPr>
+      <w:bookmarkStart w:id="3" w:name="_Toc74588501"/>
+      <w:r>
+        <w:rPr>
+          <w:lang w:val="en-GB" w:eastAsia="en-US"/>
+        </w:rPr>
+        <w:t>Pros and Cons</w:t>
+      </w:r>
+      <w:bookmarkEnd w:id="3"/>
+    </w:p>
+    <w:p>
+      <w:pPr>
+        <w:rPr>
+          <w:lang w:val="en-GB" w:eastAsia="en-US"/>
+        </w:rPr>
+      </w:pPr>
+      <w:r>
+        <w:rPr>
+          <w:lang w:val="en-GB" w:eastAsia="en-US"/>
+        </w:rPr>
+        <w:t>Some</w:t>
+      </w:r>
+      <w:r>
+        <w:rPr>
+          <w:lang w:val="en-GB" w:eastAsia="en-US"/>
+        </w:rPr>
+        <w:t xml:space="preserve"> pros and cons can initially be seen when reading the description for the implementation technique chosen for our task.</w:t>
+      </w:r>
+    </w:p>
+    <w:p>
+      <w:pPr>
+        <w:rPr>
+          <w:lang w:val="en-GB" w:eastAsia="en-US"/>
+        </w:rPr>
+      </w:pPr>
+      <w:r>
+        <w:rPr>
+          <w:lang w:val="en-GB" w:eastAsia="en-US"/>
+        </w:rPr>
+        <w:t xml:space="preserve">A pro in our task is that should the implementation be successful, it would be very easy for a user to simply take a photo of the sky and quickly get a result for any constellations which may be present. Another pro is that the simplicity of the implementation chosen allows for results to be obtained quickly. </w:t>
+      </w:r>
+    </w:p>
+    <w:p>
+      <w:pPr>
+        <w:rPr>
+          <w:lang w:val="en-GB" w:eastAsia="en-US"/>
+        </w:rPr>
+      </w:pPr>
+      <w:r>
+        <w:rPr>
+          <w:lang w:val="en-GB" w:eastAsia="en-US"/>
+        </w:rPr>
+        <w:t>A con however, is that since the templates were extracted from the software “Stellarium” certain real-world noise could not be added accurately. Certain aspects such as fog, the brightness of the stars as well as stars being missing from the constellation cannot be implemented when using the images extracted. Another con from the implementation is that only one constellation is able to be identified in a photo. Thus, any photos containing multiple constellations will result in only one being found.</w:t>
+      </w:r>
+    </w:p>
+    <w:p>
+      <w:pPr>
+        <w:spacing w:afterLines="100" w:after="240" w:line="259" w:lineRule="auto"/>
         <w:ind w:left="0" w:firstLine="0"/>
         <w:jc w:val="left"/>
         <w:rPr>
@@ -1254,92 +2119,1886 @@
         <w:rPr>
           <w:lang w:val="en-GB" w:eastAsia="en-US"/>
         </w:rPr>
-        <w:lastRenderedPageBreak/>
         <w:br w:type="page"/>
       </w:r>
     </w:p>
     <w:p>
       <w:pPr>
         <w:pStyle w:val="Heading1"/>
-      </w:pPr>
-      <w:bookmarkStart w:id="1" w:name="_Toc74533598"/>
-      <w:r>
-        <w:lastRenderedPageBreak/>
-        <w:t>Research</w:t>
-      </w:r>
-      <w:bookmarkEnd w:id="1"/>
-    </w:p>
-    <w:p>
-      <w:pPr>
-        <w:rPr>
-          <w:lang w:val="en-GB" w:eastAsia="en-US"/>
-        </w:rPr>
-      </w:pPr>
-    </w:p>
-    <w:p>
-      <w:pPr>
-        <w:spacing w:after="160" w:line="259" w:lineRule="auto"/>
-        <w:ind w:left="0" w:firstLine="0"/>
-        <w:jc w:val="left"/>
-        <w:rPr>
-          <w:lang w:val="en-GB" w:eastAsia="en-US"/>
-        </w:rPr>
-      </w:pPr>
-      <w:r>
-        <w:rPr>
-          <w:lang w:val="en-GB" w:eastAsia="en-US"/>
-        </w:rPr>
-        <w:br w:type="page"/>
-      </w:r>
-    </w:p>
-    <w:p>
-      <w:pPr>
-        <w:spacing w:after="160" w:line="259" w:lineRule="auto"/>
-        <w:ind w:left="0" w:firstLine="0"/>
-        <w:jc w:val="left"/>
-        <w:rPr>
-          <w:lang w:val="en-GB" w:eastAsia="en-US"/>
-        </w:rPr>
-      </w:pPr>
-      <w:r>
-        <w:rPr>
-          <w:lang w:val="en-GB" w:eastAsia="en-US"/>
-        </w:rPr>
-        <w:lastRenderedPageBreak/>
-        <w:br w:type="page"/>
-      </w:r>
-    </w:p>
-    <w:p>
-      <w:pPr>
-        <w:pStyle w:val="Heading1"/>
-      </w:pPr>
-      <w:bookmarkStart w:id="2" w:name="_Toc74533599"/>
+        <w:spacing w:afterLines="100" w:after="240"/>
+      </w:pPr>
+      <w:bookmarkStart w:id="4" w:name="_Toc74588502"/>
       <w:r>
         <w:lastRenderedPageBreak/>
         <w:t>Implementation</w:t>
       </w:r>
-      <w:bookmarkEnd w:id="2"/>
-    </w:p>
-    <w:p>
-      <w:pPr>
-        <w:rPr>
-          <w:lang w:val="en-GB" w:eastAsia="en-US"/>
-        </w:rPr>
-      </w:pPr>
+      <w:bookmarkEnd w:id="4"/>
+    </w:p>
+    <w:p>
+      <w:pPr>
+        <w:spacing w:afterLines="100" w:after="240"/>
+        <w:rPr>
+          <w:lang w:val="en-GB" w:eastAsia="en-US"/>
+        </w:rPr>
+      </w:pPr>
+      <w:r>
+        <w:rPr>
+          <w:lang w:val="en-GB" w:eastAsia="en-US"/>
+        </w:rPr>
+        <w:t xml:space="preserve">Following the research carried out in the literature review, it was decided that using a convolutional neural network was not the best approach to match constellations. It was thus decided that template matching will be used to identify </w:t>
+      </w:r>
+      <w:r>
+        <w:rPr>
+          <w:lang w:val="en-GB" w:eastAsia="en-US"/>
+        </w:rPr>
+        <w:t>the constellation in the images.</w:t>
+      </w:r>
+    </w:p>
+    <w:p>
+      <w:pPr>
+        <w:spacing w:afterLines="100" w:after="240"/>
+        <w:rPr>
+          <w:lang w:val="en-GB" w:eastAsia="en-US"/>
+        </w:rPr>
+      </w:pPr>
+      <w:r>
+        <w:rPr>
+          <w:lang w:val="en-GB" w:eastAsia="en-US"/>
+        </w:rPr>
+        <w:t xml:space="preserve">Using template matching to identify constellations involved two steps: 1) Dataset and templates acquisition and pre-processing and 2) </w:t>
+      </w:r>
+      <w:r>
+        <w:rPr>
+          <w:lang w:val="en-GB" w:eastAsia="en-US"/>
+        </w:rPr>
+        <w:t>T</w:t>
+      </w:r>
+      <w:r>
+        <w:rPr>
+          <w:lang w:val="en-GB" w:eastAsia="en-US"/>
+        </w:rPr>
+        <w:t xml:space="preserve">emplate </w:t>
+      </w:r>
+      <w:r>
+        <w:rPr>
+          <w:lang w:val="en-GB" w:eastAsia="en-US"/>
+        </w:rPr>
+        <w:t>matching, as described below.</w:t>
+      </w:r>
     </w:p>
     <w:p>
       <w:pPr>
         <w:pStyle w:val="Heading2"/>
-      </w:pPr>
-      <w:bookmarkStart w:id="3" w:name="_Toc74533600"/>
+        <w:numPr>
+          <w:ilvl w:val="0"/>
+          <w:numId w:val="7"/>
+        </w:numPr>
+        <w:spacing w:afterLines="100" w:after="240"/>
+        <w:rPr>
+          <w:lang w:val="en-GB" w:eastAsia="en-US"/>
+        </w:rPr>
+      </w:pPr>
+      <w:r>
+        <w:rPr>
+          <w:lang w:val="en-GB" w:eastAsia="en-US"/>
+        </w:rPr>
+        <w:t>Image Acquisition and Pre-Processing</w:t>
+      </w:r>
+    </w:p>
+    <w:p>
+      <w:pPr>
+        <w:spacing w:afterLines="100" w:after="240"/>
+        <w:rPr>
+          <w:lang w:val="en-GB" w:eastAsia="en-US"/>
+        </w:rPr>
+      </w:pPr>
+      <w:r>
+        <w:rPr>
+          <w:noProof/>
+        </w:rPr>
+        <mc:AlternateContent>
+          <mc:Choice Requires="wps">
+            <w:drawing>
+              <wp:anchor distT="0" distB="0" distL="114300" distR="114300" simplePos="0" relativeHeight="251664384" behindDoc="0" locked="0" layoutInCell="1" allowOverlap="1" wp14:anchorId="4573C2AF" wp14:editId="5E052622">
+                <wp:simplePos x="0" y="0"/>
+                <wp:positionH relativeFrom="margin">
+                  <wp:posOffset>2857500</wp:posOffset>
+                </wp:positionH>
+                <wp:positionV relativeFrom="paragraph">
+                  <wp:posOffset>2473960</wp:posOffset>
+                </wp:positionV>
+                <wp:extent cx="2699385" cy="274320"/>
+                <wp:effectExtent l="0" t="0" r="5715" b="0"/>
+                <wp:wrapSquare wrapText="bothSides"/>
+                <wp:docPr id="5" name="Text Box 5"/>
+                <wp:cNvGraphicFramePr/>
+                <a:graphic xmlns:a="http://schemas.openxmlformats.org/drawingml/2006/main">
+                  <a:graphicData uri="http://schemas.microsoft.com/office/word/2010/wordprocessingShape">
+                    <wps:wsp>
+                      <wps:cNvSpPr txBox="1"/>
+                      <wps:spPr>
+                        <a:xfrm>
+                          <a:off x="0" y="0"/>
+                          <a:ext cx="2699385" cy="274320"/>
+                        </a:xfrm>
+                        <a:prstGeom prst="rect">
+                          <a:avLst/>
+                        </a:prstGeom>
+                        <a:solidFill>
+                          <a:prstClr val="white"/>
+                        </a:solidFill>
+                        <a:ln>
+                          <a:noFill/>
+                        </a:ln>
+                      </wps:spPr>
+                      <wps:txbx>
+                        <w:txbxContent>
+                          <w:p>
+                            <w:pPr>
+                              <w:pStyle w:val="Caption"/>
+                              <w:rPr>
+                                <w:noProof/>
+                                <w:color w:val="000000"/>
+                                <w:sz w:val="24"/>
+                                <w:lang w:val="en-GB" w:eastAsia="en-US"/>
+                              </w:rPr>
+                            </w:pPr>
+                            <w:r>
+                              <w:t xml:space="preserve">Figure </w:t>
+                            </w:r>
+                            <w:r>
+                              <w:fldChar w:fldCharType="begin"/>
+                            </w:r>
+                            <w:r>
+                              <w:instrText xml:space="preserve"> SEQ Figure \* ARABIC </w:instrText>
+                            </w:r>
+                            <w:r>
+                              <w:fldChar w:fldCharType="separate"/>
+                            </w:r>
+                            <w:r>
+                              <w:rPr>
+                                <w:noProof/>
+                              </w:rPr>
+                              <w:t>2</w:t>
+                            </w:r>
+                            <w:r>
+                              <w:fldChar w:fldCharType="end"/>
+                            </w:r>
+                            <w:r>
+                              <w:rPr>
+                                <w:lang w:val="en-GB"/>
+                              </w:rPr>
+                              <w:t xml:space="preserve"> - Empty photo of the night sky containing the Cassiopeia constellation.</w:t>
+                            </w:r>
+                          </w:p>
+                        </w:txbxContent>
+                      </wps:txbx>
+                      <wps:bodyPr rot="0" spcFirstLastPara="0" vertOverflow="overflow" horzOverflow="overflow" vert="horz" wrap="square" lIns="0" tIns="0" rIns="0" bIns="0" numCol="1" spcCol="0" rtlCol="0" fromWordArt="0" anchor="t" anchorCtr="0" forceAA="0" compatLnSpc="1">
+                        <a:prstTxWarp prst="textNoShape">
+                          <a:avLst/>
+                        </a:prstTxWarp>
+                        <a:noAutofit/>
+                      </wps:bodyPr>
+                    </wps:wsp>
+                  </a:graphicData>
+                </a:graphic>
+                <wp14:sizeRelH relativeFrom="margin">
+                  <wp14:pctWidth>0</wp14:pctWidth>
+                </wp14:sizeRelH>
+                <wp14:sizeRelV relativeFrom="margin">
+                  <wp14:pctHeight>0</wp14:pctHeight>
+                </wp14:sizeRelV>
+              </wp:anchor>
+            </w:drawing>
+          </mc:Choice>
+          <mc:Fallback>
+            <w:pict>
+              <v:shape w14:anchorId="4573C2AF" id="Text Box 5" o:spid="_x0000_s1027" type="#_x0000_t202" style="position:absolute;left:0;text-align:left;margin-left:225pt;margin-top:194.8pt;width:212.55pt;height:21.6pt;z-index:251664384;visibility:visible;mso-wrap-style:square;mso-width-percent:0;mso-height-percent:0;mso-wrap-distance-left:9pt;mso-wrap-distance-top:0;mso-wrap-distance-right:9pt;mso-wrap-distance-bottom:0;mso-position-horizontal:absolute;mso-position-horizontal-relative:margin;mso-position-vertical:absolute;mso-position-vertical-relative:text;mso-width-percent:0;mso-height-percent:0;mso-width-relative:margin;mso-height-relative:margin;v-text-anchor:top" o:gfxdata="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" stroked="f">
+                <v:textbox inset="0,0,0,0">
+                  <w:txbxContent>
+                    <w:p>
+                      <w:pPr>
+                        <w:pStyle w:val="Caption"/>
+                        <w:rPr>
+                          <w:noProof/>
+                          <w:color w:val="000000"/>
+                          <w:sz w:val="24"/>
+                          <w:lang w:val="en-GB" w:eastAsia="en-US"/>
+                        </w:rPr>
+                      </w:pPr>
+                      <w:r>
+                        <w:t xml:space="preserve">Figure </w:t>
+                      </w:r>
+                      <w:r>
+                        <w:fldChar w:fldCharType="begin"/>
+                      </w:r>
+                      <w:r>
+                        <w:instrText xml:space="preserve"> SEQ Figure \* ARABIC </w:instrText>
+                      </w:r>
+                      <w:r>
+                        <w:fldChar w:fldCharType="separate"/>
+                      </w:r>
+                      <w:r>
+                        <w:rPr>
+                          <w:noProof/>
+                        </w:rPr>
+                        <w:t>2</w:t>
+                      </w:r>
+                      <w:r>
+                        <w:fldChar w:fldCharType="end"/>
+                      </w:r>
+                      <w:r>
+                        <w:rPr>
+                          <w:lang w:val="en-GB"/>
+                        </w:rPr>
+                        <w:t xml:space="preserve"> - Empty photo of the night sky containing the Cassiopeia constellation.</w:t>
+                      </w:r>
+                    </w:p>
+                  </w:txbxContent>
+                </v:textbox>
+                <w10:wrap type="square" anchorx="margin"/>
+              </v:shape>
+            </w:pict>
+          </mc:Fallback>
+        </mc:AlternateContent>
+      </w:r>
+      <w:r>
+        <w:rPr>
+          <w:noProof/>
+          <w:lang w:val="en-GB" w:eastAsia="en-US"/>
+        </w:rPr>
+        <w:drawing>
+          <wp:anchor distT="0" distB="0" distL="114300" distR="114300" simplePos="0" relativeHeight="251662336" behindDoc="0" locked="0" layoutInCell="1" allowOverlap="1" wp14:anchorId="04B783A7" wp14:editId="2DD88CDA">
+            <wp:simplePos x="0" y="0"/>
+            <wp:positionH relativeFrom="margin">
+              <wp:posOffset>24130</wp:posOffset>
+            </wp:positionH>
+            <wp:positionV relativeFrom="paragraph">
+              <wp:posOffset>875030</wp:posOffset>
+            </wp:positionV>
+            <wp:extent cx="2699385" cy="1724660"/>
+            <wp:effectExtent l="0" t="0" r="5715" b="8890"/>
+            <wp:wrapSquare wrapText="bothSides"/>
+            <wp:docPr id="4" name="Picture 4"/>
+            <wp:cNvGraphicFramePr>
+              <a:graphicFrameLocks xmlns:a="http://schemas.openxmlformats.org/drawingml/2006/main" noChangeAspect="1"/>
+            </wp:cNvGraphicFramePr>
+            <a:graphic xmlns:a="http://schemas.openxmlformats.org/drawingml/2006/main">
+              <a:graphicData uri="http://schemas.openxmlformats.org/drawingml/2006/picture">
+                <pic:pic xmlns:pic="http://schemas.openxmlformats.org/drawingml/2006/picture">
+                  <pic:nvPicPr>
+                    <pic:cNvPr id="0" name="Picture 2"/>
+                    <pic:cNvPicPr>
+                      <a:picLocks noChangeAspect="1" noChangeArrowheads="1"/>
+                    </pic:cNvPicPr>
+                  </pic:nvPicPr>
+                  <pic:blipFill>
+                    <a:blip r:embed="rId9" cstate="print">
+                      <a:extLst>
+                        <a:ext uri="{28A0092B-C50C-407E-A947-70E740481C1C}">
+                          <a14:useLocalDpi xmlns:a14="http://schemas.microsoft.com/office/drawing/2010/main" val="0"/>
+                        </a:ext>
+                      </a:extLst>
+                    </a:blip>
+                    <a:srcRect/>
+                    <a:stretch>
+                      <a:fillRect/>
+                    </a:stretch>
+                  </pic:blipFill>
+                  <pic:spPr bwMode="auto">
+                    <a:xfrm>
+                      <a:off x="0" y="0"/>
+                      <a:ext cx="2699385" cy="1724660"/>
+                    </a:xfrm>
+                    <a:prstGeom prst="rect">
+                      <a:avLst/>
+                    </a:prstGeom>
+                    <a:noFill/>
+                    <a:ln>
+                      <a:noFill/>
+                    </a:ln>
+                  </pic:spPr>
+                </pic:pic>
+              </a:graphicData>
+            </a:graphic>
+            <wp14:sizeRelH relativeFrom="page">
+              <wp14:pctWidth>0</wp14:pctWidth>
+            </wp14:sizeRelH>
+            <wp14:sizeRelV relativeFrom="page">
+              <wp14:pctHeight>0</wp14:pctHeight>
+            </wp14:sizeRelV>
+          </wp:anchor>
+        </w:drawing>
+      </w:r>
+      <w:r>
+        <w:rPr>
+          <w:noProof/>
+          <w:lang w:val="en-GB" w:eastAsia="en-US"/>
+        </w:rPr>
+        <w:drawing>
+          <wp:anchor distT="0" distB="0" distL="114300" distR="114300" simplePos="0" relativeHeight="251661312" behindDoc="0" locked="0" layoutInCell="1" allowOverlap="1" wp14:anchorId="17175857" wp14:editId="0609E236">
+            <wp:simplePos x="0" y="0"/>
+            <wp:positionH relativeFrom="margin">
+              <wp:posOffset>2857500</wp:posOffset>
+            </wp:positionH>
+            <wp:positionV relativeFrom="paragraph">
+              <wp:posOffset>871855</wp:posOffset>
+            </wp:positionV>
+            <wp:extent cx="2700000" cy="1517045"/>
+            <wp:effectExtent l="0" t="0" r="5715" b="6985"/>
+            <wp:wrapSquare wrapText="bothSides"/>
+            <wp:docPr id="3" name="Picture 3"/>
+            <wp:cNvGraphicFramePr>
+              <a:graphicFrameLocks xmlns:a="http://schemas.openxmlformats.org/drawingml/2006/main" noChangeAspect="1"/>
+            </wp:cNvGraphicFramePr>
+            <a:graphic xmlns:a="http://schemas.openxmlformats.org/drawingml/2006/main">
+              <a:graphicData uri="http://schemas.openxmlformats.org/drawingml/2006/picture">
+                <pic:pic xmlns:pic="http://schemas.openxmlformats.org/drawingml/2006/picture">
+                  <pic:nvPicPr>
+                    <pic:cNvPr id="0" name="Picture 1"/>
+                    <pic:cNvPicPr>
+                      <a:picLocks noChangeAspect="1" noChangeArrowheads="1"/>
+                    </pic:cNvPicPr>
+                  </pic:nvPicPr>
+                  <pic:blipFill>
+                    <a:blip r:embed="rId10" cstate="print">
+                      <a:extLst>
+                        <a:ext uri="{28A0092B-C50C-407E-A947-70E740481C1C}">
+                          <a14:useLocalDpi xmlns:a14="http://schemas.microsoft.com/office/drawing/2010/main" val="0"/>
+                        </a:ext>
+                      </a:extLst>
+                    </a:blip>
+                    <a:srcRect/>
+                    <a:stretch>
+                      <a:fillRect/>
+                    </a:stretch>
+                  </pic:blipFill>
+                  <pic:spPr bwMode="auto">
+                    <a:xfrm>
+                      <a:off x="0" y="0"/>
+                      <a:ext cx="2700000" cy="1517045"/>
+                    </a:xfrm>
+                    <a:prstGeom prst="rect">
+                      <a:avLst/>
+                    </a:prstGeom>
+                    <a:noFill/>
+                    <a:ln>
+                      <a:noFill/>
+                    </a:ln>
+                  </pic:spPr>
+                </pic:pic>
+              </a:graphicData>
+            </a:graphic>
+            <wp14:sizeRelH relativeFrom="page">
+              <wp14:pctWidth>0</wp14:pctWidth>
+            </wp14:sizeRelH>
+            <wp14:sizeRelV relativeFrom="page">
+              <wp14:pctHeight>0</wp14:pctHeight>
+            </wp14:sizeRelV>
+          </wp:anchor>
+        </w:drawing>
+      </w:r>
+      <w:r>
+        <w:rPr>
+          <w:lang w:val="en-GB" w:eastAsia="en-US"/>
+        </w:rPr>
+        <w:t>To build the database to perform template matching, images and template images needed to be acquired from the software “Stellarium”. For each constellation, a template image was acquired, outlining the constellation, as well as an empty image of the night sky which holds the image. Examples of these can be seen below in figures 2 and 3.</w:t>
+      </w:r>
+    </w:p>
+    <w:p>
+      <w:pPr>
+        <w:spacing w:afterLines="100" w:after="240"/>
+        <w:rPr>
+          <w:lang w:val="en-GB" w:eastAsia="en-US"/>
+        </w:rPr>
+      </w:pPr>
+      <w:r>
+        <w:rPr>
+          <w:noProof/>
+        </w:rPr>
+        <mc:AlternateContent>
+          <mc:Choice Requires="wps">
+            <w:drawing>
+              <wp:anchor distT="0" distB="0" distL="114300" distR="114300" simplePos="0" relativeHeight="251666432" behindDoc="0" locked="0" layoutInCell="1" allowOverlap="1" wp14:anchorId="4E539255" wp14:editId="67A04D7A">
+                <wp:simplePos x="0" y="0"/>
+                <wp:positionH relativeFrom="margin">
+                  <wp:posOffset>22860</wp:posOffset>
+                </wp:positionH>
+                <wp:positionV relativeFrom="paragraph">
+                  <wp:posOffset>1663065</wp:posOffset>
+                </wp:positionV>
+                <wp:extent cx="2699385" cy="167640"/>
+                <wp:effectExtent l="0" t="0" r="5715" b="3810"/>
+                <wp:wrapSquare wrapText="bothSides"/>
+                <wp:docPr id="6" name="Text Box 6"/>
+                <wp:cNvGraphicFramePr/>
+                <a:graphic xmlns:a="http://schemas.openxmlformats.org/drawingml/2006/main">
+                  <a:graphicData uri="http://schemas.microsoft.com/office/word/2010/wordprocessingShape">
+                    <wps:wsp>
+                      <wps:cNvSpPr txBox="1"/>
+                      <wps:spPr>
+                        <a:xfrm>
+                          <a:off x="0" y="0"/>
+                          <a:ext cx="2699385" cy="167640"/>
+                        </a:xfrm>
+                        <a:prstGeom prst="rect">
+                          <a:avLst/>
+                        </a:prstGeom>
+                        <a:solidFill>
+                          <a:prstClr val="white"/>
+                        </a:solidFill>
+                        <a:ln>
+                          <a:noFill/>
+                        </a:ln>
+                      </wps:spPr>
+                      <wps:txbx>
+                        <w:txbxContent>
+                          <w:p>
+                            <w:pPr>
+                              <w:pStyle w:val="Caption"/>
+                              <w:rPr>
+                                <w:noProof/>
+                                <w:color w:val="000000"/>
+                                <w:sz w:val="24"/>
+                                <w:lang w:val="en-GB" w:eastAsia="en-US"/>
+                              </w:rPr>
+                            </w:pPr>
+                            <w:r>
+                              <w:t xml:space="preserve">Figure </w:t>
+                            </w:r>
+                            <w:r>
+                              <w:fldChar w:fldCharType="begin"/>
+                            </w:r>
+                            <w:r>
+                              <w:instrText xml:space="preserve"> SEQ Figure \* ARABIC </w:instrText>
+                            </w:r>
+                            <w:r>
+                              <w:fldChar w:fldCharType="separate"/>
+                            </w:r>
+                            <w:r>
+                              <w:rPr>
+                                <w:noProof/>
+                              </w:rPr>
+                              <w:t>3</w:t>
+                            </w:r>
+                            <w:r>
+                              <w:fldChar w:fldCharType="end"/>
+                            </w:r>
+                            <w:r>
+                              <w:rPr>
+                                <w:lang w:val="en-GB"/>
+                              </w:rPr>
+                              <w:t xml:space="preserve"> - Template image for the constellation Cassiopeia</w:t>
+                            </w:r>
+                          </w:p>
+                        </w:txbxContent>
+                      </wps:txbx>
+                      <wps:bodyPr rot="0" spcFirstLastPara="0" vertOverflow="overflow" horzOverflow="overflow" vert="horz" wrap="square" lIns="0" tIns="0" rIns="0" bIns="0" numCol="1" spcCol="0" rtlCol="0" fromWordArt="0" anchor="t" anchorCtr="0" forceAA="0" compatLnSpc="1">
+                        <a:prstTxWarp prst="textNoShape">
+                          <a:avLst/>
+                        </a:prstTxWarp>
+                        <a:noAutofit/>
+                      </wps:bodyPr>
+                    </wps:wsp>
+                  </a:graphicData>
+                </a:graphic>
+                <wp14:sizeRelH relativeFrom="margin">
+                  <wp14:pctWidth>0</wp14:pctWidth>
+                </wp14:sizeRelH>
+                <wp14:sizeRelV relativeFrom="margin">
+                  <wp14:pctHeight>0</wp14:pctHeight>
+                </wp14:sizeRelV>
+              </wp:anchor>
+            </w:drawing>
+          </mc:Choice>
+          <mc:Fallback>
+            <w:pict>
+              <v:shape w14:anchorId="4E539255" id="Text Box 6" o:spid="_x0000_s1028" type="#_x0000_t202" style="position:absolute;left:0;text-align:left;margin-left:1.8pt;margin-top:130.95pt;width:212.55pt;height:13.2pt;z-index:251666432;visibility:visible;mso-wrap-style:square;mso-width-percent:0;mso-height-percent:0;mso-wrap-distance-left:9pt;mso-wrap-distance-top:0;mso-wrap-distance-right:9pt;mso-wrap-distance-bottom:0;mso-position-horizontal:absolute;mso-position-horizontal-relative:margin;mso-position-vertical:absolute;mso-position-vertical-relative:text;mso-width-percent:0;mso-height-percent:0;mso-width-relative:margin;mso-height-relative:margin;v-text-anchor:top" o:gfxdata="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" stroked="f">
+                <v:textbox inset="0,0,0,0">
+                  <w:txbxContent>
+                    <w:p>
+                      <w:pPr>
+                        <w:pStyle w:val="Caption"/>
+                        <w:rPr>
+                          <w:noProof/>
+                          <w:color w:val="000000"/>
+                          <w:sz w:val="24"/>
+                          <w:lang w:val="en-GB" w:eastAsia="en-US"/>
+                        </w:rPr>
+                      </w:pPr>
+                      <w:r>
+                        <w:t xml:space="preserve">Figure </w:t>
+                      </w:r>
+                      <w:r>
+                        <w:fldChar w:fldCharType="begin"/>
+                      </w:r>
+                      <w:r>
+                        <w:instrText xml:space="preserve"> SEQ Figure \* ARABIC </w:instrText>
+                      </w:r>
+                      <w:r>
+                        <w:fldChar w:fldCharType="separate"/>
+                      </w:r>
+                      <w:r>
+                        <w:rPr>
+                          <w:noProof/>
+                        </w:rPr>
+                        <w:t>3</w:t>
+                      </w:r>
+                      <w:r>
+                        <w:fldChar w:fldCharType="end"/>
+                      </w:r>
+                      <w:r>
+                        <w:rPr>
+                          <w:lang w:val="en-GB"/>
+                        </w:rPr>
+                        <w:t xml:space="preserve"> - Template image for the constellation Cassiopeia</w:t>
+                      </w:r>
+                    </w:p>
+                  </w:txbxContent>
+                </v:textbox>
+                <w10:wrap type="square" anchorx="margin"/>
+              </v:shape>
+            </w:pict>
+          </mc:Fallback>
+        </mc:AlternateContent>
+      </w:r>
+    </w:p>
+    <w:p>
+      <w:pPr>
+        <w:spacing w:afterLines="100" w:after="240"/>
+        <w:rPr>
+          <w:lang w:val="en-GB" w:eastAsia="en-US"/>
+        </w:rPr>
+      </w:pPr>
+      <w:r>
+        <w:rPr>
+          <w:noProof/>
+          <w:lang w:val="en-GB" w:eastAsia="en-US"/>
+        </w:rPr>
+        <w:drawing>
+          <wp:anchor distT="0" distB="0" distL="114300" distR="114300" simplePos="0" relativeHeight="251667456" behindDoc="0" locked="0" layoutInCell="1" allowOverlap="1" wp14:anchorId="4A6C3E40" wp14:editId="7EAD7D79">
+            <wp:simplePos x="0" y="0"/>
+            <wp:positionH relativeFrom="margin">
+              <wp:align>right</wp:align>
+            </wp:positionH>
+            <wp:positionV relativeFrom="paragraph">
+              <wp:posOffset>1562735</wp:posOffset>
+            </wp:positionV>
+            <wp:extent cx="2700000" cy="1517177"/>
+            <wp:effectExtent l="0" t="0" r="5715" b="6985"/>
+            <wp:wrapSquare wrapText="bothSides"/>
+            <wp:docPr id="8" name="Picture 8"/>
+            <wp:cNvGraphicFramePr>
+              <a:graphicFrameLocks xmlns:a="http://schemas.openxmlformats.org/drawingml/2006/main" noChangeAspect="1"/>
+            </wp:cNvGraphicFramePr>
+            <a:graphic xmlns:a="http://schemas.openxmlformats.org/drawingml/2006/main">
+              <a:graphicData uri="http://schemas.openxmlformats.org/drawingml/2006/picture">
+                <pic:pic xmlns:pic="http://schemas.openxmlformats.org/drawingml/2006/picture">
+                  <pic:nvPicPr>
+                    <pic:cNvPr id="0" name="Picture 3"/>
+                    <pic:cNvPicPr>
+                      <a:picLocks noChangeAspect="1" noChangeArrowheads="1"/>
+                    </pic:cNvPicPr>
+                  </pic:nvPicPr>
+                  <pic:blipFill>
+                    <a:blip r:embed="rId11" cstate="print">
+                      <a:extLst>
+                        <a:ext uri="{28A0092B-C50C-407E-A947-70E740481C1C}">
+                          <a14:useLocalDpi xmlns:a14="http://schemas.microsoft.com/office/drawing/2010/main" val="0"/>
+                        </a:ext>
+                      </a:extLst>
+                    </a:blip>
+                    <a:srcRect/>
+                    <a:stretch>
+                      <a:fillRect/>
+                    </a:stretch>
+                  </pic:blipFill>
+                  <pic:spPr bwMode="auto">
+                    <a:xfrm>
+                      <a:off x="0" y="0"/>
+                      <a:ext cx="2700000" cy="1517177"/>
+                    </a:xfrm>
+                    <a:prstGeom prst="rect">
+                      <a:avLst/>
+                    </a:prstGeom>
+                    <a:noFill/>
+                    <a:ln>
+                      <a:noFill/>
+                    </a:ln>
+                  </pic:spPr>
+                </pic:pic>
+              </a:graphicData>
+            </a:graphic>
+            <wp14:sizeRelH relativeFrom="page">
+              <wp14:pctWidth>0</wp14:pctWidth>
+            </wp14:sizeRelH>
+            <wp14:sizeRelV relativeFrom="page">
+              <wp14:pctHeight>0</wp14:pctHeight>
+            </wp14:sizeRelV>
+          </wp:anchor>
+        </w:drawing>
+      </w:r>
+      <w:r>
+        <w:rPr>
+          <w:noProof/>
+        </w:rPr>
+        <mc:AlternateContent>
+          <mc:Choice Requires="wps">
+            <w:drawing>
+              <wp:anchor distT="0" distB="0" distL="114300" distR="114300" simplePos="0" relativeHeight="251670528" behindDoc="0" locked="0" layoutInCell="1" allowOverlap="1" wp14:anchorId="4DB89DDC" wp14:editId="7D267F8B">
+                <wp:simplePos x="0" y="0"/>
+                <wp:positionH relativeFrom="column">
+                  <wp:posOffset>24130</wp:posOffset>
+                </wp:positionH>
+                <wp:positionV relativeFrom="paragraph">
+                  <wp:posOffset>3027680</wp:posOffset>
+                </wp:positionV>
+                <wp:extent cx="2699385" cy="635"/>
+                <wp:effectExtent l="0" t="0" r="0" b="0"/>
+                <wp:wrapSquare wrapText="bothSides"/>
+                <wp:docPr id="15" name="Text Box 15"/>
+                <wp:cNvGraphicFramePr/>
+                <a:graphic xmlns:a="http://schemas.openxmlformats.org/drawingml/2006/main">
+                  <a:graphicData uri="http://schemas.microsoft.com/office/word/2010/wordprocessingShape">
+                    <wps:wsp>
+                      <wps:cNvSpPr txBox="1"/>
+                      <wps:spPr>
+                        <a:xfrm>
+                          <a:off x="0" y="0"/>
+                          <a:ext cx="2699385" cy="635"/>
+                        </a:xfrm>
+                        <a:prstGeom prst="rect">
+                          <a:avLst/>
+                        </a:prstGeom>
+                        <a:solidFill>
+                          <a:prstClr val="white"/>
+                        </a:solidFill>
+                        <a:ln>
+                          <a:noFill/>
+                        </a:ln>
+                      </wps:spPr>
+                      <wps:txbx>
+                        <w:txbxContent>
+                          <w:p>
+                            <w:pPr>
+                              <w:pStyle w:val="Caption"/>
+                              <w:rPr>
+                                <w:color w:val="000000"/>
+                                <w:sz w:val="24"/>
+                                <w:lang w:val="en-GB" w:eastAsia="en-US"/>
+                              </w:rPr>
+                            </w:pPr>
+                            <w:r>
+                              <w:t xml:space="preserve">Figure </w:t>
+                            </w:r>
+                            <w:r>
+                              <w:fldChar w:fldCharType="begin"/>
+                            </w:r>
+                            <w:r>
+                              <w:instrText xml:space="preserve"> SEQ Figure \* ARABIC </w:instrText>
+                            </w:r>
+                            <w:r>
+                              <w:fldChar w:fldCharType="separate"/>
+                            </w:r>
+                            <w:r>
+                              <w:rPr>
+                                <w:noProof/>
+                              </w:rPr>
+                              <w:t>4</w:t>
+                            </w:r>
+                            <w:r>
+                              <w:fldChar w:fldCharType="end"/>
+                            </w:r>
+                            <w:r>
+                              <w:rPr>
+                                <w:lang w:val="en-GB"/>
+                              </w:rPr>
+                              <w:t xml:space="preserve"> - Hercules constellation after noise and blur</w:t>
+                            </w:r>
+                          </w:p>
+                        </w:txbxContent>
+                      </wps:txbx>
+                      <wps:bodyPr rot="0" spcFirstLastPara="0" vertOverflow="overflow" horzOverflow="overflow" vert="horz" wrap="square" lIns="0" tIns="0" rIns="0" bIns="0" numCol="1" spcCol="0" rtlCol="0" fromWordArt="0" anchor="t" anchorCtr="0" forceAA="0" compatLnSpc="1">
+                        <a:prstTxWarp prst="textNoShape">
+                          <a:avLst/>
+                        </a:prstTxWarp>
+                        <a:spAutoFit/>
+                      </wps:bodyPr>
+                    </wps:wsp>
+                  </a:graphicData>
+                </a:graphic>
+              </wp:anchor>
+            </w:drawing>
+          </mc:Choice>
+          <mc:Fallback>
+            <w:pict>
+              <v:shape w14:anchorId="4DB89DDC" id="Text Box 15" o:spid="_x0000_s1029" type="#_x0000_t202" style="position:absolute;left:0;text-align:left;margin-left:1.9pt;margin-top:238.4pt;width:212.55pt;height:.05pt;z-index:251670528;visibility:visible;mso-wrap-style:square;mso-wrap-distance-left:9pt;mso-wrap-distance-top:0;mso-wrap-distance-right:9pt;mso-wrap-distance-bottom:0;mso-position-horizontal:absolute;mso-position-horizontal-relative:text;mso-position-vertical:absolute;mso-position-vertical-relative:text;v-text-anchor:top" o:gfxdata="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" stroked="f">
+                <v:textbox style="mso-fit-shape-to-text:t" inset="0,0,0,0">
+                  <w:txbxContent>
+                    <w:p>
+                      <w:pPr>
+                        <w:pStyle w:val="Caption"/>
+                        <w:rPr>
+                          <w:color w:val="000000"/>
+                          <w:sz w:val="24"/>
+                          <w:lang w:val="en-GB" w:eastAsia="en-US"/>
+                        </w:rPr>
+                      </w:pPr>
+                      <w:r>
+                        <w:t xml:space="preserve">Figure </w:t>
+                      </w:r>
+                      <w:r>
+                        <w:fldChar w:fldCharType="begin"/>
+                      </w:r>
+                      <w:r>
+                        <w:instrText xml:space="preserve"> SEQ Figure \* ARABIC </w:instrText>
+                      </w:r>
+                      <w:r>
+                        <w:fldChar w:fldCharType="separate"/>
+                      </w:r>
+                      <w:r>
+                        <w:rPr>
+                          <w:noProof/>
+                        </w:rPr>
+                        <w:t>4</w:t>
+                      </w:r>
+                      <w:r>
+                        <w:fldChar w:fldCharType="end"/>
+                      </w:r>
+                      <w:r>
+                        <w:rPr>
+                          <w:lang w:val="en-GB"/>
+                        </w:rPr>
+                        <w:t xml:space="preserve"> - Hercules constellation after noise and blur</w:t>
+                      </w:r>
+                    </w:p>
+                  </w:txbxContent>
+                </v:textbox>
+                <w10:wrap type="square"/>
+              </v:shape>
+            </w:pict>
+          </mc:Fallback>
+        </mc:AlternateContent>
+      </w:r>
+      <w:r>
+        <w:rPr>
+          <w:lang w:val="en-GB" w:eastAsia="en-US"/>
+        </w:rPr>
+        <w:drawing>
+          <wp:anchor distT="0" distB="0" distL="114300" distR="114300" simplePos="0" relativeHeight="251668480" behindDoc="0" locked="0" layoutInCell="1" allowOverlap="1" wp14:anchorId="387D0ACB" wp14:editId="60B3829E">
+            <wp:simplePos x="0" y="0"/>
+            <wp:positionH relativeFrom="margin">
+              <wp:align>left</wp:align>
+            </wp:positionH>
+            <wp:positionV relativeFrom="paragraph">
+              <wp:posOffset>1563370</wp:posOffset>
+            </wp:positionV>
+            <wp:extent cx="2699385" cy="1407160"/>
+            <wp:effectExtent l="0" t="0" r="5715" b="2540"/>
+            <wp:wrapSquare wrapText="bothSides"/>
+            <wp:docPr id="10" name="Picture 10"/>
+            <wp:cNvGraphicFramePr>
+              <a:graphicFrameLocks xmlns:a="http://schemas.openxmlformats.org/drawingml/2006/main" noChangeAspect="1"/>
+            </wp:cNvGraphicFramePr>
+            <a:graphic xmlns:a="http://schemas.openxmlformats.org/drawingml/2006/main">
+              <a:graphicData uri="http://schemas.openxmlformats.org/drawingml/2006/picture">
+                <pic:pic xmlns:pic="http://schemas.openxmlformats.org/drawingml/2006/picture">
+                  <pic:nvPicPr>
+                    <pic:cNvPr id="1" name=""/>
+                    <pic:cNvPicPr/>
+                  </pic:nvPicPr>
+                  <pic:blipFill>
+                    <a:blip r:embed="rId12" cstate="print">
+                      <a:extLst>
+                        <a:ext uri="{28A0092B-C50C-407E-A947-70E740481C1C}">
+                          <a14:useLocalDpi xmlns:a14="http://schemas.microsoft.com/office/drawing/2010/main" val="0"/>
+                        </a:ext>
+                      </a:extLst>
+                    </a:blip>
+                    <a:stretch>
+                      <a:fillRect/>
+                    </a:stretch>
+                  </pic:blipFill>
+                  <pic:spPr>
+                    <a:xfrm>
+                      <a:off x="0" y="0"/>
+                      <a:ext cx="2699385" cy="1407160"/>
+                    </a:xfrm>
+                    <a:prstGeom prst="rect">
+                      <a:avLst/>
+                    </a:prstGeom>
+                  </pic:spPr>
+                </pic:pic>
+              </a:graphicData>
+            </a:graphic>
+            <wp14:sizeRelH relativeFrom="page">
+              <wp14:pctWidth>0</wp14:pctWidth>
+            </wp14:sizeRelH>
+            <wp14:sizeRelV relativeFrom="page">
+              <wp14:pctHeight>0</wp14:pctHeight>
+            </wp14:sizeRelV>
+          </wp:anchor>
+        </w:drawing>
+      </w:r>
+      <w:r>
+        <w:rPr>
+          <w:noProof/>
+        </w:rPr>
+        <mc:AlternateContent>
+          <mc:Choice Requires="wps">
+            <w:drawing>
+              <wp:anchor distT="0" distB="0" distL="114300" distR="114300" simplePos="0" relativeHeight="251672576" behindDoc="0" locked="0" layoutInCell="1" allowOverlap="1" wp14:anchorId="6AD7316A" wp14:editId="2580A6AE">
+                <wp:simplePos x="0" y="0"/>
+                <wp:positionH relativeFrom="column">
+                  <wp:posOffset>3026410</wp:posOffset>
+                </wp:positionH>
+                <wp:positionV relativeFrom="paragraph">
+                  <wp:posOffset>3136900</wp:posOffset>
+                </wp:positionV>
+                <wp:extent cx="2699385" cy="635"/>
+                <wp:effectExtent l="0" t="0" r="0" b="0"/>
+                <wp:wrapSquare wrapText="bothSides"/>
+                <wp:docPr id="16" name="Text Box 16"/>
+                <wp:cNvGraphicFramePr/>
+                <a:graphic xmlns:a="http://schemas.openxmlformats.org/drawingml/2006/main">
+                  <a:graphicData uri="http://schemas.microsoft.com/office/word/2010/wordprocessingShape">
+                    <wps:wsp>
+                      <wps:cNvSpPr txBox="1"/>
+                      <wps:spPr>
+                        <a:xfrm>
+                          <a:off x="0" y="0"/>
+                          <a:ext cx="2699385" cy="635"/>
+                        </a:xfrm>
+                        <a:prstGeom prst="rect">
+                          <a:avLst/>
+                        </a:prstGeom>
+                        <a:solidFill>
+                          <a:prstClr val="white"/>
+                        </a:solidFill>
+                        <a:ln>
+                          <a:noFill/>
+                        </a:ln>
+                      </wps:spPr>
+                      <wps:txbx>
+                        <w:txbxContent>
+                          <w:p>
+                            <w:pPr>
+                              <w:pStyle w:val="Caption"/>
+                              <w:rPr>
+                                <w:noProof/>
+                                <w:color w:val="000000"/>
+                                <w:sz w:val="24"/>
+                              </w:rPr>
+                            </w:pPr>
+                            <w:r>
+                              <w:t xml:space="preserve">Figure </w:t>
+                            </w:r>
+                            <w:r>
+                              <w:fldChar w:fldCharType="begin"/>
+                            </w:r>
+                            <w:r>
+                              <w:instrText xml:space="preserve"> SEQ Figure \* ARABIC </w:instrText>
+                            </w:r>
+                            <w:r>
+                              <w:fldChar w:fldCharType="separate"/>
+                            </w:r>
+                            <w:r>
+                              <w:rPr>
+                                <w:noProof/>
+                              </w:rPr>
+                              <w:t>5</w:t>
+                            </w:r>
+                            <w:r>
+                              <w:fldChar w:fldCharType="end"/>
+                            </w:r>
+                            <w:r>
+                              <w:rPr>
+                                <w:lang w:val="en-GB"/>
+                              </w:rPr>
+                              <w:t xml:space="preserve"> - Hercules constellation before noise and blur</w:t>
+                            </w:r>
+                          </w:p>
+                        </w:txbxContent>
+                      </wps:txbx>
+                      <wps:bodyPr rot="0" spcFirstLastPara="0" vertOverflow="overflow" horzOverflow="overflow" vert="horz" wrap="square" lIns="0" tIns="0" rIns="0" bIns="0" numCol="1" spcCol="0" rtlCol="0" fromWordArt="0" anchor="t" anchorCtr="0" forceAA="0" compatLnSpc="1">
+                        <a:prstTxWarp prst="textNoShape">
+                          <a:avLst/>
+                        </a:prstTxWarp>
+                        <a:spAutoFit/>
+                      </wps:bodyPr>
+                    </wps:wsp>
+                  </a:graphicData>
+                </a:graphic>
+              </wp:anchor>
+            </w:drawing>
+          </mc:Choice>
+          <mc:Fallback>
+            <w:pict>
+              <v:shape w14:anchorId="6AD7316A" id="Text Box 16" o:spid="_x0000_s1030" type="#_x0000_t202" style="position:absolute;left:0;text-align:left;margin-left:238.3pt;margin-top:247pt;width:212.55pt;height:.05pt;z-index:251672576;visibility:visible;mso-wrap-style:square;mso-wrap-distance-left:9pt;mso-wrap-distance-top:0;mso-wrap-distance-right:9pt;mso-wrap-distance-bottom:0;mso-position-horizontal:absolute;mso-position-horizontal-relative:text;mso-position-vertical:absolute;mso-position-vertical-relative:text;v-text-anchor:top" o:gfxdata="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" stroked="f">
+                <v:textbox style="mso-fit-shape-to-text:t" inset="0,0,0,0">
+                  <w:txbxContent>
+                    <w:p>
+                      <w:pPr>
+                        <w:pStyle w:val="Caption"/>
+                        <w:rPr>
+                          <w:noProof/>
+                          <w:color w:val="000000"/>
+                          <w:sz w:val="24"/>
+                        </w:rPr>
+                      </w:pPr>
+                      <w:r>
+                        <w:t xml:space="preserve">Figure </w:t>
+                      </w:r>
+                      <w:r>
+                        <w:fldChar w:fldCharType="begin"/>
+                      </w:r>
+                      <w:r>
+                        <w:instrText xml:space="preserve"> SEQ Figure \* ARABIC </w:instrText>
+                      </w:r>
+                      <w:r>
+                        <w:fldChar w:fldCharType="separate"/>
+                      </w:r>
+                      <w:r>
+                        <w:rPr>
+                          <w:noProof/>
+                        </w:rPr>
+                        <w:t>5</w:t>
+                      </w:r>
+                      <w:r>
+                        <w:fldChar w:fldCharType="end"/>
+                      </w:r>
+                      <w:r>
+                        <w:rPr>
+                          <w:lang w:val="en-GB"/>
+                        </w:rPr>
+                        <w:t xml:space="preserve"> - Hercules constellation before noise and blur</w:t>
+                      </w:r>
+                    </w:p>
+                  </w:txbxContent>
+                </v:textbox>
+                <w10:wrap type="square"/>
+              </v:shape>
+            </w:pict>
+          </mc:Fallback>
+        </mc:AlternateContent>
+      </w:r>
+      <w:r>
+        <w:rPr>
+          <w:lang w:val="en-GB" w:eastAsia="en-US"/>
+        </w:rPr>
+        <w:t xml:space="preserve">In order to build the dataset, one empty photo of the sky per constellation was not enough. Therefore, modifications were made to the original empty image in order to acquire more photos. To do this, blur was added to the photo using the OpenCV [2] command </w:t>
+      </w:r>
+      <w:r>
+        <w:rPr>
+          <w:i/>
+          <w:iCs/>
+          <w:lang w:val="en-GB" w:eastAsia="en-US"/>
+        </w:rPr>
+        <w:t>cv2.blur()</w:t>
+      </w:r>
+      <w:r>
+        <w:rPr>
+          <w:lang w:val="en-GB" w:eastAsia="en-US"/>
+        </w:rPr>
+        <w:t>. The amount which the image was blurred was randomly determined. In order to imitate a real-life photo, salt-and-pepper noise was added to the image in order to simulate a grainy phone camera. Using the above steps, five images were acquired from each empty photo</w:t>
+      </w:r>
+      <w:r>
+        <w:rPr>
+          <w:lang w:val="en-GB" w:eastAsia="en-US"/>
+        </w:rPr>
+        <w:t>. The filters added to the photos can be demonstrated below in figures 4 and 5.</w:t>
+      </w:r>
+    </w:p>
+    <w:p>
+      <w:pPr>
+        <w:spacing w:afterLines="100" w:after="240"/>
+        <w:rPr>
+          <w:lang w:val="en-GB" w:eastAsia="en-US"/>
+        </w:rPr>
+      </w:pPr>
+    </w:p>
+    <w:p>
+      <w:pPr>
+        <w:spacing w:afterLines="100" w:after="240"/>
+        <w:rPr>
+          <w:lang w:val="en-GB" w:eastAsia="en-US"/>
+        </w:rPr>
+      </w:pPr>
+      <w:r>
+        <w:rPr>
+          <w:lang w:val="en-GB" w:eastAsia="en-US"/>
+        </w:rPr>
+        <w:lastRenderedPageBreak/>
+        <w:drawing>
+          <wp:anchor distT="0" distB="0" distL="114300" distR="114300" simplePos="0" relativeHeight="251673600" behindDoc="0" locked="0" layoutInCell="1" allowOverlap="1" wp14:anchorId="5D2AE059" wp14:editId="2317FC7B">
+            <wp:simplePos x="0" y="0"/>
+            <wp:positionH relativeFrom="margin">
+              <wp:posOffset>681990</wp:posOffset>
+            </wp:positionH>
+            <wp:positionV relativeFrom="paragraph">
+              <wp:posOffset>1287780</wp:posOffset>
+            </wp:positionV>
+            <wp:extent cx="4367530" cy="2272030"/>
+            <wp:effectExtent l="0" t="0" r="0" b="0"/>
+            <wp:wrapSquare wrapText="bothSides"/>
+            <wp:docPr id="17" name="Picture 17"/>
+            <wp:cNvGraphicFramePr>
+              <a:graphicFrameLocks xmlns:a="http://schemas.openxmlformats.org/drawingml/2006/main" noChangeAspect="1"/>
+            </wp:cNvGraphicFramePr>
+            <a:graphic xmlns:a="http://schemas.openxmlformats.org/drawingml/2006/main">
+              <a:graphicData uri="http://schemas.openxmlformats.org/drawingml/2006/picture">
+                <pic:pic xmlns:pic="http://schemas.openxmlformats.org/drawingml/2006/picture">
+                  <pic:nvPicPr>
+                    <pic:cNvPr id="1" name=""/>
+                    <pic:cNvPicPr/>
+                  </pic:nvPicPr>
+                  <pic:blipFill>
+                    <a:blip r:embed="rId13" cstate="print">
+                      <a:extLst>
+                        <a:ext uri="{28A0092B-C50C-407E-A947-70E740481C1C}">
+                          <a14:useLocalDpi xmlns:a14="http://schemas.microsoft.com/office/drawing/2010/main" val="0"/>
+                        </a:ext>
+                      </a:extLst>
+                    </a:blip>
+                    <a:stretch>
+                      <a:fillRect/>
+                    </a:stretch>
+                  </pic:blipFill>
+                  <pic:spPr>
+                    <a:xfrm>
+                      <a:off x="0" y="0"/>
+                      <a:ext cx="4367530" cy="2272030"/>
+                    </a:xfrm>
+                    <a:prstGeom prst="rect">
+                      <a:avLst/>
+                    </a:prstGeom>
+                  </pic:spPr>
+                </pic:pic>
+              </a:graphicData>
+            </a:graphic>
+            <wp14:sizeRelH relativeFrom="page">
+              <wp14:pctWidth>0</wp14:pctWidth>
+            </wp14:sizeRelH>
+            <wp14:sizeRelV relativeFrom="page">
+              <wp14:pctHeight>0</wp14:pctHeight>
+            </wp14:sizeRelV>
+          </wp:anchor>
+        </w:drawing>
+      </w:r>
+      <w:r>
+        <w:rPr>
+          <w:lang w:val="en-GB" w:eastAsia="en-US"/>
+        </w:rPr>
+        <w:t xml:space="preserve">The images must then </w:t>
+      </w:r>
+      <w:r>
+        <w:rPr>
+          <w:lang w:val="en-GB" w:eastAsia="en-US"/>
+        </w:rPr>
+        <w:t>be filtered in order to prepare for template matching. The pre-processing chosen to implement were median blur, in order to remove any extra noise in the photo, as well as edge detection to remove any stars which are not relevant to the constellation. An example of the images after pre-processing can be seen below in figure 6. It is to be noted that the pre-processing was also carried out on the template images before they were added to the dataset.</w:t>
+      </w:r>
+    </w:p>
+    <w:p>
+      <w:pPr>
+        <w:spacing w:afterLines="100" w:after="240"/>
+        <w:rPr>
+          <w:lang w:val="en-GB" w:eastAsia="en-US"/>
+        </w:rPr>
+      </w:pPr>
+    </w:p>
+    <w:p>
+      <w:pPr>
+        <w:spacing w:afterLines="100" w:after="240"/>
+        <w:rPr>
+          <w:lang w:val="en-GB" w:eastAsia="en-US"/>
+        </w:rPr>
+      </w:pPr>
+    </w:p>
+    <w:p>
+      <w:pPr>
+        <w:spacing w:afterLines="100" w:after="240"/>
+        <w:rPr>
+          <w:lang w:val="en-GB" w:eastAsia="en-US"/>
+        </w:rPr>
+      </w:pPr>
+    </w:p>
+    <w:p>
+      <w:pPr>
+        <w:spacing w:afterLines="100" w:after="240"/>
+        <w:rPr>
+          <w:lang w:val="en-GB" w:eastAsia="en-US"/>
+        </w:rPr>
+      </w:pPr>
+    </w:p>
+    <w:p>
+      <w:pPr>
+        <w:spacing w:afterLines="100" w:after="240"/>
+        <w:rPr>
+          <w:lang w:val="en-GB" w:eastAsia="en-US"/>
+        </w:rPr>
+      </w:pPr>
+    </w:p>
+    <w:p>
+      <w:pPr>
+        <w:spacing w:afterLines="100" w:after="240"/>
+        <w:rPr>
+          <w:lang w:val="en-GB" w:eastAsia="en-US"/>
+        </w:rPr>
+      </w:pPr>
+    </w:p>
+    <w:p>
+      <w:pPr>
+        <w:spacing w:afterLines="100" w:after="240"/>
+        <w:rPr>
+          <w:lang w:val="en-GB" w:eastAsia="en-US"/>
+        </w:rPr>
+      </w:pPr>
+      <w:r>
+        <w:rPr>
+          <w:noProof/>
+        </w:rPr>
+        <mc:AlternateContent>
+          <mc:Choice Requires="wps">
+            <w:drawing>
+              <wp:anchor distT="0" distB="0" distL="114300" distR="114300" simplePos="0" relativeHeight="251675648" behindDoc="0" locked="0" layoutInCell="1" allowOverlap="1" wp14:anchorId="7E865E33" wp14:editId="5DECEE6F">
+                <wp:simplePos x="0" y="0"/>
+                <wp:positionH relativeFrom="column">
+                  <wp:posOffset>681990</wp:posOffset>
+                </wp:positionH>
+                <wp:positionV relativeFrom="paragraph">
+                  <wp:posOffset>8890</wp:posOffset>
+                </wp:positionV>
+                <wp:extent cx="4367530" cy="635"/>
+                <wp:effectExtent l="0" t="0" r="0" b="8255"/>
+                <wp:wrapSquare wrapText="bothSides"/>
+                <wp:docPr id="18" name="Text Box 18"/>
+                <wp:cNvGraphicFramePr/>
+                <a:graphic xmlns:a="http://schemas.openxmlformats.org/drawingml/2006/main">
+                  <a:graphicData uri="http://schemas.microsoft.com/office/word/2010/wordprocessingShape">
+                    <wps:wsp>
+                      <wps:cNvSpPr txBox="1"/>
+                      <wps:spPr>
+                        <a:xfrm>
+                          <a:off x="0" y="0"/>
+                          <a:ext cx="4367530" cy="635"/>
+                        </a:xfrm>
+                        <a:prstGeom prst="rect">
+                          <a:avLst/>
+                        </a:prstGeom>
+                        <a:solidFill>
+                          <a:prstClr val="white"/>
+                        </a:solidFill>
+                        <a:ln>
+                          <a:noFill/>
+                        </a:ln>
+                      </wps:spPr>
+                      <wps:txbx>
+                        <w:txbxContent>
+                          <w:p>
+                            <w:pPr>
+                              <w:pStyle w:val="Caption"/>
+                              <w:rPr>
+                                <w:color w:val="000000"/>
+                                <w:sz w:val="24"/>
+                                <w:lang w:val="en-GB" w:eastAsia="en-US"/>
+                              </w:rPr>
+                            </w:pPr>
+                            <w:r>
+                              <w:t xml:space="preserve">Figure </w:t>
+                            </w:r>
+                            <w:r>
+                              <w:fldChar w:fldCharType="begin"/>
+                            </w:r>
+                            <w:r>
+                              <w:instrText xml:space="preserve"> SEQ Figure \* ARABIC </w:instrText>
+                            </w:r>
+                            <w:r>
+                              <w:fldChar w:fldCharType="separate"/>
+                            </w:r>
+                            <w:r>
+                              <w:rPr>
+                                <w:noProof/>
+                              </w:rPr>
+                              <w:t>6</w:t>
+                            </w:r>
+                            <w:r>
+                              <w:fldChar w:fldCharType="end"/>
+                            </w:r>
+                            <w:r>
+                              <w:rPr>
+                                <w:lang w:val="en-GB"/>
+                              </w:rPr>
+                              <w:t xml:space="preserve"> - Hercules constellation after pre-processing.</w:t>
+                            </w:r>
+                          </w:p>
+                        </w:txbxContent>
+                      </wps:txbx>
+                      <wps:bodyPr rot="0" spcFirstLastPara="0" vertOverflow="overflow" horzOverflow="overflow" vert="horz" wrap="square" lIns="0" tIns="0" rIns="0" bIns="0" numCol="1" spcCol="0" rtlCol="0" fromWordArt="0" anchor="t" anchorCtr="0" forceAA="0" compatLnSpc="1">
+                        <a:prstTxWarp prst="textNoShape">
+                          <a:avLst/>
+                        </a:prstTxWarp>
+                        <a:spAutoFit/>
+                      </wps:bodyPr>
+                    </wps:wsp>
+                  </a:graphicData>
+                </a:graphic>
+              </wp:anchor>
+            </w:drawing>
+          </mc:Choice>
+          <mc:Fallback>
+            <w:pict>
+              <v:shape w14:anchorId="7E865E33" id="Text Box 18" o:spid="_x0000_s1031" type="#_x0000_t202" style="position:absolute;left:0;text-align:left;margin-left:53.7pt;margin-top:.7pt;width:343.9pt;height:.05pt;z-index:251675648;visibility:visible;mso-wrap-style:square;mso-wrap-distance-left:9pt;mso-wrap-distance-top:0;mso-wrap-distance-right:9pt;mso-wrap-distance-bottom:0;mso-position-horizontal:absolute;mso-position-horizontal-relative:text;mso-position-vertical:absolute;mso-position-vertical-relative:text;v-text-anchor:top" o:gfxdata="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" stroked="f">
+                <v:textbox style="mso-fit-shape-to-text:t" inset="0,0,0,0">
+                  <w:txbxContent>
+                    <w:p>
+                      <w:pPr>
+                        <w:pStyle w:val="Caption"/>
+                        <w:rPr>
+                          <w:color w:val="000000"/>
+                          <w:sz w:val="24"/>
+                          <w:lang w:val="en-GB" w:eastAsia="en-US"/>
+                        </w:rPr>
+                      </w:pPr>
+                      <w:r>
+                        <w:t xml:space="preserve">Figure </w:t>
+                      </w:r>
+                      <w:r>
+                        <w:fldChar w:fldCharType="begin"/>
+                      </w:r>
+                      <w:r>
+                        <w:instrText xml:space="preserve"> SEQ Figure \* ARABIC </w:instrText>
+                      </w:r>
+                      <w:r>
+                        <w:fldChar w:fldCharType="separate"/>
+                      </w:r>
+                      <w:r>
+                        <w:rPr>
+                          <w:noProof/>
+                        </w:rPr>
+                        <w:t>6</w:t>
+                      </w:r>
+                      <w:r>
+                        <w:fldChar w:fldCharType="end"/>
+                      </w:r>
+                      <w:r>
+                        <w:rPr>
+                          <w:lang w:val="en-GB"/>
+                        </w:rPr>
+                        <w:t xml:space="preserve"> - Hercules constellation after pre-processing.</w:t>
+                      </w:r>
+                    </w:p>
+                  </w:txbxContent>
+                </v:textbox>
+                <w10:wrap type="square"/>
+              </v:shape>
+            </w:pict>
+          </mc:Fallback>
+        </mc:AlternateContent>
+      </w:r>
+    </w:p>
+    <w:p>
+      <w:pPr>
+        <w:pStyle w:val="Heading2"/>
+        <w:spacing w:afterLines="100" w:after="240"/>
+        <w:rPr>
+          <w:lang w:val="en-GB" w:eastAsia="en-US"/>
+        </w:rPr>
+      </w:pPr>
+      <w:r>
+        <w:rPr>
+          <w:lang w:val="en-GB" w:eastAsia="en-US"/>
+        </w:rPr>
+        <w:t>Template matching</w:t>
+      </w:r>
+    </w:p>
+    <w:p>
+      <w:pPr>
+        <w:spacing w:afterLines="100" w:after="240"/>
+        <w:rPr>
+          <w:lang w:val="en-GB" w:eastAsia="en-US"/>
+        </w:rPr>
+      </w:pPr>
+      <w:r>
+        <w:rPr>
+          <w:noProof/>
+        </w:rPr>
+        <mc:AlternateContent>
+          <mc:Choice Requires="wps">
+            <w:drawing>
+              <wp:anchor distT="0" distB="0" distL="114300" distR="114300" simplePos="0" relativeHeight="251678720" behindDoc="0" locked="0" layoutInCell="1" allowOverlap="1" wp14:anchorId="417B1704" wp14:editId="06DDD69D">
+                <wp:simplePos x="0" y="0"/>
+                <wp:positionH relativeFrom="margin">
+                  <wp:align>right</wp:align>
+                </wp:positionH>
+                <wp:positionV relativeFrom="paragraph">
+                  <wp:posOffset>2755265</wp:posOffset>
+                </wp:positionV>
+                <wp:extent cx="2699385" cy="266065"/>
+                <wp:effectExtent l="0" t="0" r="5715" b="635"/>
+                <wp:wrapSquare wrapText="bothSides"/>
+                <wp:docPr id="20" name="Text Box 20"/>
+                <wp:cNvGraphicFramePr/>
+                <a:graphic xmlns:a="http://schemas.openxmlformats.org/drawingml/2006/main">
+                  <a:graphicData uri="http://schemas.microsoft.com/office/word/2010/wordprocessingShape">
+                    <wps:wsp>
+                      <wps:cNvSpPr txBox="1"/>
+                      <wps:spPr>
+                        <a:xfrm>
+                          <a:off x="0" y="0"/>
+                          <a:ext cx="2699385" cy="266065"/>
+                        </a:xfrm>
+                        <a:prstGeom prst="rect">
+                          <a:avLst/>
+                        </a:prstGeom>
+                        <a:solidFill>
+                          <a:prstClr val="white"/>
+                        </a:solidFill>
+                        <a:ln>
+                          <a:noFill/>
+                        </a:ln>
+                      </wps:spPr>
+                      <wps:txbx>
+                        <w:txbxContent>
+                          <w:p>
+                            <w:pPr>
+                              <w:pStyle w:val="Caption"/>
+                              <w:rPr>
+                                <w:color w:val="000000"/>
+                                <w:sz w:val="24"/>
+                                <w:lang w:val="en-GB" w:eastAsia="en-US"/>
+                              </w:rPr>
+                            </w:pPr>
+                            <w:r>
+                              <w:t xml:space="preserve">Figure </w:t>
+                            </w:r>
+                            <w:r>
+                              <w:fldChar w:fldCharType="begin"/>
+                            </w:r>
+                            <w:r>
+                              <w:instrText xml:space="preserve"> SEQ Figure \* ARABIC </w:instrText>
+                            </w:r>
+                            <w:r>
+                              <w:fldChar w:fldCharType="separate"/>
+                            </w:r>
+                            <w:r>
+                              <w:rPr>
+                                <w:noProof/>
+                              </w:rPr>
+                              <w:t>8</w:t>
+                            </w:r>
+                            <w:r>
+                              <w:fldChar w:fldCharType="end"/>
+                            </w:r>
+                            <w:r>
+                              <w:rPr>
+                                <w:lang w:val="en-GB"/>
+                              </w:rPr>
+                              <w:t xml:space="preserve"> - A successful match of the Cassiopeia constellation</w:t>
+                            </w:r>
+                          </w:p>
+                        </w:txbxContent>
+                      </wps:txbx>
+                      <wps:bodyPr rot="0" spcFirstLastPara="0" vertOverflow="overflow" horzOverflow="overflow" vert="horz" wrap="square" lIns="0" tIns="0" rIns="0" bIns="0" numCol="1" spcCol="0" rtlCol="0" fromWordArt="0" anchor="t" anchorCtr="0" forceAA="0" compatLnSpc="1">
+                        <a:prstTxWarp prst="textNoShape">
+                          <a:avLst/>
+                        </a:prstTxWarp>
+                        <a:noAutofit/>
+                      </wps:bodyPr>
+                    </wps:wsp>
+                  </a:graphicData>
+                </a:graphic>
+                <wp14:sizeRelV relativeFrom="margin">
+                  <wp14:pctHeight>0</wp14:pctHeight>
+                </wp14:sizeRelV>
+              </wp:anchor>
+            </w:drawing>
+          </mc:Choice>
+          <mc:Fallback>
+            <w:pict>
+              <v:shape w14:anchorId="417B1704" id="Text Box 20" o:spid="_x0000_s1032" type="#_x0000_t202" style="position:absolute;left:0;text-align:left;margin-left:161.35pt;margin-top:216.95pt;width:212.55pt;height:20.95pt;z-index:251678720;visibility:visible;mso-wrap-style:square;mso-height-percent:0;mso-wrap-distance-left:9pt;mso-wrap-distance-top:0;mso-wrap-distance-right:9pt;mso-wrap-distance-bottom:0;mso-position-horizontal:right;mso-position-horizontal-relative:margin;mso-position-vertical:absolute;mso-position-vertical-relative:text;mso-height-percent:0;mso-height-relative:margin;v-text-anchor:top" o:gfxdata="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" stroked="f">
+                <v:textbox inset="0,0,0,0">
+                  <w:txbxContent>
+                    <w:p>
+                      <w:pPr>
+                        <w:pStyle w:val="Caption"/>
+                        <w:rPr>
+                          <w:color w:val="000000"/>
+                          <w:sz w:val="24"/>
+                          <w:lang w:val="en-GB" w:eastAsia="en-US"/>
+                        </w:rPr>
+                      </w:pPr>
+                      <w:r>
+                        <w:t xml:space="preserve">Figure </w:t>
+                      </w:r>
+                      <w:r>
+                        <w:fldChar w:fldCharType="begin"/>
+                      </w:r>
+                      <w:r>
+                        <w:instrText xml:space="preserve"> SEQ Figure \* ARABIC </w:instrText>
+                      </w:r>
+                      <w:r>
+                        <w:fldChar w:fldCharType="separate"/>
+                      </w:r>
+                      <w:r>
+                        <w:rPr>
+                          <w:noProof/>
+                        </w:rPr>
+                        <w:t>8</w:t>
+                      </w:r>
+                      <w:r>
+                        <w:fldChar w:fldCharType="end"/>
+                      </w:r>
+                      <w:r>
+                        <w:rPr>
+                          <w:lang w:val="en-GB"/>
+                        </w:rPr>
+                        <w:t xml:space="preserve"> - A successful match of the Cassiopeia constellation</w:t>
+                      </w:r>
+                    </w:p>
+                  </w:txbxContent>
+                </v:textbox>
+                <w10:wrap type="square" anchorx="margin"/>
+              </v:shape>
+            </w:pict>
+          </mc:Fallback>
+        </mc:AlternateContent>
+      </w:r>
+      <w:r>
+        <w:rPr>
+          <w:lang w:val="en-GB" w:eastAsia="en-US"/>
+        </w:rPr>
+        <w:drawing>
+          <wp:anchor distT="0" distB="0" distL="114300" distR="114300" simplePos="0" relativeHeight="251676672" behindDoc="0" locked="0" layoutInCell="1" allowOverlap="1" wp14:anchorId="6F1CD1D7" wp14:editId="3AC9198D">
+            <wp:simplePos x="0" y="0"/>
+            <wp:positionH relativeFrom="margin">
+              <wp:align>right</wp:align>
+            </wp:positionH>
+            <wp:positionV relativeFrom="paragraph">
+              <wp:posOffset>1322248</wp:posOffset>
+            </wp:positionV>
+            <wp:extent cx="2700000" cy="1383802"/>
+            <wp:effectExtent l="0" t="0" r="5715" b="6985"/>
+            <wp:wrapSquare wrapText="bothSides"/>
+            <wp:docPr id="19" name="Picture 19"/>
+            <wp:cNvGraphicFramePr>
+              <a:graphicFrameLocks xmlns:a="http://schemas.openxmlformats.org/drawingml/2006/main" noChangeAspect="1"/>
+            </wp:cNvGraphicFramePr>
+            <a:graphic xmlns:a="http://schemas.openxmlformats.org/drawingml/2006/main">
+              <a:graphicData uri="http://schemas.openxmlformats.org/drawingml/2006/picture">
+                <pic:pic xmlns:pic="http://schemas.openxmlformats.org/drawingml/2006/picture">
+                  <pic:nvPicPr>
+                    <pic:cNvPr id="1" name=""/>
+                    <pic:cNvPicPr/>
+                  </pic:nvPicPr>
+                  <pic:blipFill>
+                    <a:blip r:embed="rId14" cstate="print">
+                      <a:extLst>
+                        <a:ext uri="{28A0092B-C50C-407E-A947-70E740481C1C}">
+                          <a14:useLocalDpi xmlns:a14="http://schemas.microsoft.com/office/drawing/2010/main" val="0"/>
+                        </a:ext>
+                      </a:extLst>
+                    </a:blip>
+                    <a:stretch>
+                      <a:fillRect/>
+                    </a:stretch>
+                  </pic:blipFill>
+                  <pic:spPr>
+                    <a:xfrm>
+                      <a:off x="0" y="0"/>
+                      <a:ext cx="2700000" cy="1383802"/>
+                    </a:xfrm>
+                    <a:prstGeom prst="rect">
+                      <a:avLst/>
+                    </a:prstGeom>
+                  </pic:spPr>
+                </pic:pic>
+              </a:graphicData>
+            </a:graphic>
+            <wp14:sizeRelH relativeFrom="page">
+              <wp14:pctWidth>0</wp14:pctWidth>
+            </wp14:sizeRelH>
+            <wp14:sizeRelV relativeFrom="page">
+              <wp14:pctHeight>0</wp14:pctHeight>
+            </wp14:sizeRelV>
+          </wp:anchor>
+        </w:drawing>
+      </w:r>
+      <w:r>
+        <w:rPr>
+          <w:noProof/>
+        </w:rPr>
+        <mc:AlternateContent>
+          <mc:Choice Requires="wps">
+            <w:drawing>
+              <wp:anchor distT="0" distB="0" distL="114300" distR="114300" simplePos="0" relativeHeight="251681792" behindDoc="0" locked="0" layoutInCell="1" allowOverlap="1" wp14:anchorId="7819F4C5" wp14:editId="0D35C65F">
+                <wp:simplePos x="0" y="0"/>
+                <wp:positionH relativeFrom="margin">
+                  <wp:align>left</wp:align>
+                </wp:positionH>
+                <wp:positionV relativeFrom="paragraph">
+                  <wp:posOffset>2759710</wp:posOffset>
+                </wp:positionV>
+                <wp:extent cx="2699385" cy="635"/>
+                <wp:effectExtent l="0" t="0" r="5715" b="8255"/>
+                <wp:wrapSquare wrapText="bothSides"/>
+                <wp:docPr id="22" name="Text Box 22"/>
+                <wp:cNvGraphicFramePr/>
+                <a:graphic xmlns:a="http://schemas.openxmlformats.org/drawingml/2006/main">
+                  <a:graphicData uri="http://schemas.microsoft.com/office/word/2010/wordprocessingShape">
+                    <wps:wsp>
+                      <wps:cNvSpPr txBox="1"/>
+                      <wps:spPr>
+                        <a:xfrm>
+                          <a:off x="0" y="0"/>
+                          <a:ext cx="2699385" cy="635"/>
+                        </a:xfrm>
+                        <a:prstGeom prst="rect">
+                          <a:avLst/>
+                        </a:prstGeom>
+                        <a:solidFill>
+                          <a:prstClr val="white"/>
+                        </a:solidFill>
+                        <a:ln>
+                          <a:noFill/>
+                        </a:ln>
+                      </wps:spPr>
+                      <wps:txbx>
+                        <w:txbxContent>
+                          <w:p>
+                            <w:pPr>
+                              <w:pStyle w:val="Caption"/>
+                              <w:rPr>
+                                <w:color w:val="000000"/>
+                                <w:sz w:val="24"/>
+                                <w:lang w:val="en-GB" w:eastAsia="en-US"/>
+                              </w:rPr>
+                            </w:pPr>
+                            <w:r>
+                              <w:t xml:space="preserve">Figure </w:t>
+                            </w:r>
+                            <w:r>
+                              <w:fldChar w:fldCharType="begin"/>
+                            </w:r>
+                            <w:r>
+                              <w:instrText xml:space="preserve"> SEQ Figure \* ARABIC </w:instrText>
+                            </w:r>
+                            <w:r>
+                              <w:fldChar w:fldCharType="separate"/>
+                            </w:r>
+                            <w:r>
+                              <w:rPr>
+                                <w:noProof/>
+                              </w:rPr>
+                              <w:t>7</w:t>
+                            </w:r>
+                            <w:r>
+                              <w:fldChar w:fldCharType="end"/>
+                            </w:r>
+                            <w:r>
+                              <w:rPr>
+                                <w:lang w:val="en-GB"/>
+                              </w:rPr>
+                              <w:t xml:space="preserve"> - A successful match of the Lyra constellation</w:t>
+                            </w:r>
+                          </w:p>
+                        </w:txbxContent>
+                      </wps:txbx>
+                      <wps:bodyPr rot="0" spcFirstLastPara="0" vertOverflow="overflow" horzOverflow="overflow" vert="horz" wrap="square" lIns="0" tIns="0" rIns="0" bIns="0" numCol="1" spcCol="0" rtlCol="0" fromWordArt="0" anchor="t" anchorCtr="0" forceAA="0" compatLnSpc="1">
+                        <a:prstTxWarp prst="textNoShape">
+                          <a:avLst/>
+                        </a:prstTxWarp>
+                        <a:spAutoFit/>
+                      </wps:bodyPr>
+                    </wps:wsp>
+                  </a:graphicData>
+                </a:graphic>
+              </wp:anchor>
+            </w:drawing>
+          </mc:Choice>
+          <mc:Fallback>
+            <w:pict>
+              <v:shape w14:anchorId="7819F4C5" id="Text Box 22" o:spid="_x0000_s1033" type="#_x0000_t202" style="position:absolute;left:0;text-align:left;margin-left:0;margin-top:217.3pt;width:212.55pt;height:.05pt;z-index:251681792;visibility:visible;mso-wrap-style:square;mso-wrap-distance-left:9pt;mso-wrap-distance-top:0;mso-wrap-distance-right:9pt;mso-wrap-distance-bottom:0;mso-position-horizontal:left;mso-position-horizontal-relative:margin;mso-position-vertical:absolute;mso-position-vertical-relative:text;v-text-anchor:top" o:gfxdata="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" stroked="f">
+                <v:textbox style="mso-fit-shape-to-text:t" inset="0,0,0,0">
+                  <w:txbxContent>
+                    <w:p>
+                      <w:pPr>
+                        <w:pStyle w:val="Caption"/>
+                        <w:rPr>
+                          <w:color w:val="000000"/>
+                          <w:sz w:val="24"/>
+                          <w:lang w:val="en-GB" w:eastAsia="en-US"/>
+                        </w:rPr>
+                      </w:pPr>
+                      <w:r>
+                        <w:t xml:space="preserve">Figure </w:t>
+                      </w:r>
+                      <w:r>
+                        <w:fldChar w:fldCharType="begin"/>
+                      </w:r>
+                      <w:r>
+                        <w:instrText xml:space="preserve"> SEQ Figure \* ARABIC </w:instrText>
+                      </w:r>
+                      <w:r>
+                        <w:fldChar w:fldCharType="separate"/>
+                      </w:r>
+                      <w:r>
+                        <w:rPr>
+                          <w:noProof/>
+                        </w:rPr>
+                        <w:t>7</w:t>
+                      </w:r>
+                      <w:r>
+                        <w:fldChar w:fldCharType="end"/>
+                      </w:r>
+                      <w:r>
+                        <w:rPr>
+                          <w:lang w:val="en-GB"/>
+                        </w:rPr>
+                        <w:t xml:space="preserve"> - A successful match of the Lyra constellation</w:t>
+                      </w:r>
+                    </w:p>
+                  </w:txbxContent>
+                </v:textbox>
+                <w10:wrap type="square" anchorx="margin"/>
+              </v:shape>
+            </w:pict>
+          </mc:Fallback>
+        </mc:AlternateContent>
+      </w:r>
+      <w:r>
+        <w:rPr>
+          <w:lang w:val="en-GB" w:eastAsia="en-US"/>
+        </w:rPr>
+        <w:drawing>
+          <wp:anchor distT="0" distB="0" distL="114300" distR="114300" simplePos="0" relativeHeight="251679744" behindDoc="0" locked="0" layoutInCell="1" allowOverlap="1" wp14:anchorId="079A879D" wp14:editId="2C03147D">
+            <wp:simplePos x="0" y="0"/>
+            <wp:positionH relativeFrom="margin">
+              <wp:align>left</wp:align>
+            </wp:positionH>
+            <wp:positionV relativeFrom="paragraph">
+              <wp:posOffset>1308100</wp:posOffset>
+            </wp:positionV>
+            <wp:extent cx="2700000" cy="1394870"/>
+            <wp:effectExtent l="0" t="0" r="5715" b="0"/>
+            <wp:wrapSquare wrapText="bothSides"/>
+            <wp:docPr id="21" name="Picture 21"/>
+            <wp:cNvGraphicFramePr>
+              <a:graphicFrameLocks xmlns:a="http://schemas.openxmlformats.org/drawingml/2006/main" noChangeAspect="1"/>
+            </wp:cNvGraphicFramePr>
+            <a:graphic xmlns:a="http://schemas.openxmlformats.org/drawingml/2006/main">
+              <a:graphicData uri="http://schemas.openxmlformats.org/drawingml/2006/picture">
+                <pic:pic xmlns:pic="http://schemas.openxmlformats.org/drawingml/2006/picture">
+                  <pic:nvPicPr>
+                    <pic:cNvPr id="1" name=""/>
+                    <pic:cNvPicPr/>
+                  </pic:nvPicPr>
+                  <pic:blipFill>
+                    <a:blip r:embed="rId15" cstate="print">
+                      <a:extLst>
+                        <a:ext uri="{28A0092B-C50C-407E-A947-70E740481C1C}">
+                          <a14:useLocalDpi xmlns:a14="http://schemas.microsoft.com/office/drawing/2010/main" val="0"/>
+                        </a:ext>
+                      </a:extLst>
+                    </a:blip>
+                    <a:stretch>
+                      <a:fillRect/>
+                    </a:stretch>
+                  </pic:blipFill>
+                  <pic:spPr>
+                    <a:xfrm>
+                      <a:off x="0" y="0"/>
+                      <a:ext cx="2700000" cy="1394870"/>
+                    </a:xfrm>
+                    <a:prstGeom prst="rect">
+                      <a:avLst/>
+                    </a:prstGeom>
+                  </pic:spPr>
+                </pic:pic>
+              </a:graphicData>
+            </a:graphic>
+            <wp14:sizeRelH relativeFrom="page">
+              <wp14:pctWidth>0</wp14:pctWidth>
+            </wp14:sizeRelH>
+            <wp14:sizeRelV relativeFrom="page">
+              <wp14:pctHeight>0</wp14:pctHeight>
+            </wp14:sizeRelV>
+          </wp:anchor>
+        </w:drawing>
+      </w:r>
+      <w:r>
+        <w:rPr>
+          <w:lang w:val="en-GB" w:eastAsia="en-US"/>
+        </w:rPr>
+        <w:t xml:space="preserve">The second part of the task is to match the template to the respective image. In order to perform template matching on the two datasets, the OpenCV [2] function </w:t>
+      </w:r>
+      <w:r>
+        <w:rPr>
+          <w:i/>
+          <w:iCs/>
+          <w:lang w:val="en-GB" w:eastAsia="en-US"/>
+        </w:rPr>
+        <w:t>cv2.matchTemplate()</w:t>
+      </w:r>
+      <w:r>
+        <w:rPr>
+          <w:lang w:val="en-GB" w:eastAsia="en-US"/>
+        </w:rPr>
+        <w:t xml:space="preserve"> was used. A check is then carried out based off of the result of the template matching, if the result is above the defined threshold, the match was a </w:t>
+      </w:r>
+      <w:r>
+        <w:rPr>
+          <w:lang w:val="en-GB" w:eastAsia="en-US"/>
+        </w:rPr>
+        <w:t>success,</w:t>
+      </w:r>
+      <w:r>
+        <w:rPr>
+          <w:lang w:val="en-GB" w:eastAsia="en-US"/>
+        </w:rPr>
+        <w:t xml:space="preserve"> and a true result is considered. If the result is below the defined threshold, </w:t>
+      </w:r>
+      <w:r>
+        <w:rPr>
+          <w:lang w:val="en-GB" w:eastAsia="en-US"/>
+        </w:rPr>
+        <w:t>a match was not found a false result is considered. Below is a figure of a visual description of what is considered a successful match.</w:t>
+      </w:r>
+    </w:p>
+    <w:p>
+      <w:pPr>
+        <w:spacing w:afterLines="100" w:after="240"/>
+        <w:rPr>
+          <w:lang w:val="en-GB" w:eastAsia="en-US"/>
+        </w:rPr>
+      </w:pPr>
+    </w:p>
+    <w:p>
+      <w:pPr>
+        <w:spacing w:afterLines="100" w:after="240"/>
+        <w:rPr>
+          <w:lang w:val="en-GB" w:eastAsia="en-US"/>
+        </w:rPr>
+      </w:pPr>
+      <w:r>
+        <w:rPr>
+          <w:lang w:val="en-GB" w:eastAsia="en-US"/>
+        </w:rPr>
+        <w:t>For each image, the above steps are carried out on every template in order to check for every constellation. In order to measure how many of the matches were successful and how many weren’t, certain results are generated. In order to check is a template was successfully matched, a check is carried out on the values assigned to each image. Prior, when each image was added to the datasets, each image containing a constellation as well as each template was assigned a number based on the constellation it held. For example, all C</w:t>
+      </w:r>
+      <w:r>
+        <w:rPr>
+          <w:lang w:val="en-GB" w:eastAsia="en-US"/>
+        </w:rPr>
+        <w:t>assiopeia</w:t>
+      </w:r>
+      <w:r>
+        <w:rPr>
+          <w:lang w:val="en-GB" w:eastAsia="en-US"/>
+        </w:rPr>
+        <w:t xml:space="preserve"> constellations were </w:t>
+      </w:r>
+      <w:r>
+        <w:rPr>
+          <w:lang w:val="en-GB" w:eastAsia="en-US"/>
+        </w:rPr>
+        <w:lastRenderedPageBreak/>
+        <w:t xml:space="preserve">assigned the number 1, all Hercules constellations were assigned the number 2, all </w:t>
+      </w:r>
+      <w:r>
+        <w:rPr>
+          <w:lang w:val="en-GB" w:eastAsia="en-US"/>
+        </w:rPr>
+        <w:t>Leo</w:t>
+      </w:r>
+      <w:r>
+        <w:rPr>
+          <w:lang w:val="en-GB" w:eastAsia="en-US"/>
+        </w:rPr>
+        <w:t xml:space="preserve"> constellations were assigned the number 3, etc. etc. In order to check if a match was successful, the values of the image and template which were matched are checked and if the numbers are the same and the flag returned was true, the match was a success. </w:t>
+      </w:r>
+      <w:r>
+        <w:rPr>
+          <w:lang w:val="en-GB" w:eastAsia="en-US"/>
+        </w:rPr>
+        <w:t>If the image and the template do have the same values but the flag was returned false, the match was not a success. If the image and the template do not have the same value but the flag returned was true, an incorrect match was made. Based off of these three results, a general idea for the accuracy of the program can be acquired.</w:t>
+      </w:r>
+    </w:p>
+    <w:p>
+      <w:pPr>
+        <w:pStyle w:val="Heading2"/>
+        <w:spacing w:afterLines="100" w:after="240"/>
+      </w:pPr>
+      <w:bookmarkStart w:id="5" w:name="_Toc74588503"/>
       <w:r>
         <w:t>Testing</w:t>
       </w:r>
-      <w:bookmarkEnd w:id="3"/>
-    </w:p>
-    <w:p>
-      <w:pPr>
-        <w:spacing w:after="160" w:line="259" w:lineRule="auto"/>
+      <w:bookmarkEnd w:id="5"/>
+    </w:p>
+    <w:p>
+      <w:pPr>
+        <w:spacing w:afterLines="100" w:after="240"/>
+        <w:rPr>
+          <w:lang w:val="en-GB"/>
+        </w:rPr>
+      </w:pPr>
+      <w:r>
+        <w:rPr>
+          <w:lang w:val="en-GB"/>
+        </w:rPr>
+        <w:t>In order to test the implementation, the template matching was carried out on seven different constellations as well as their corresponding images.</w:t>
+      </w:r>
+      <w:r>
+        <w:rPr>
+          <w:lang w:val="en-GB"/>
+        </w:rPr>
+        <w:t xml:space="preserve"> In total, 245 different photos tried to be matched against 7 different templates.</w:t>
+      </w:r>
+    </w:p>
+    <w:p>
+      <w:pPr>
+        <w:spacing w:afterLines="100" w:after="240"/>
+        <w:rPr>
+          <w:lang w:val="en-GB"/>
+        </w:rPr>
+      </w:pPr>
+      <w:r>
+        <w:rPr>
+          <w:lang w:val="en-GB"/>
+        </w:rPr>
+        <w:t xml:space="preserve">The main issue which was identified when testing the software was an issue concerning scale and rotation in regard to the </w:t>
+      </w:r>
+      <w:r>
+        <w:rPr>
+          <w:i/>
+          <w:iCs/>
+          <w:lang w:val="en-GB"/>
+        </w:rPr>
+        <w:t>cv2.matchTemplate()</w:t>
+      </w:r>
+      <w:r>
+        <w:rPr>
+          <w:lang w:val="en-GB"/>
+        </w:rPr>
+        <w:t xml:space="preserve"> function. The function only takes into considering templates which are the same size and at the same rotation as that of the desired location in the image. Therefore, if the constellation is at a different angle or a different size then that of the template, a match is not found. Through research, some algorithms were identified which could possibly fix this problem such as the SIFT [3] module from the OpenCV library, these modules would not install on the computer used and as such, the algorithms could not be tested.</w:t>
+      </w:r>
+    </w:p>
+    <w:p>
+      <w:pPr>
+        <w:spacing w:afterLines="100" w:after="240"/>
+        <w:rPr>
+          <w:lang w:val="en-GB"/>
+        </w:rPr>
+      </w:pPr>
+      <w:r>
+        <w:rPr>
+          <w:lang w:val="en-GB"/>
+        </w:rPr>
+        <w:t>A level of success was achieved when trying to fix the issue of rotation in the templates. However, the solution achieved was far too time consuming to run and a photo which would normally take milli-seconds to find a match took almost minutes. It was therefore decided that the scale and rotation variants would not be tackled in this task.</w:t>
+      </w:r>
+    </w:p>
+    <w:p>
+      <w:pPr>
+        <w:spacing w:afterLines="100" w:after="240" w:line="259" w:lineRule="auto"/>
         <w:ind w:left="0" w:firstLine="0"/>
         <w:jc w:val="left"/>
         <w:rPr>
@@ -1356,113 +4015,91 @@
     </w:p>
     <w:p>
       <w:pPr>
-        <w:rPr>
-          <w:rFonts w:eastAsiaTheme="majorEastAsia" w:cstheme="majorBidi"/>
-          <w:color w:val="000000" w:themeColor="text1"/>
-          <w:sz w:val="28"/>
-          <w:szCs w:val="26"/>
-        </w:rPr>
-      </w:pPr>
-      <w:r>
+        <w:pStyle w:val="Heading1"/>
+        <w:spacing w:afterLines="100" w:after="240"/>
+      </w:pPr>
+      <w:bookmarkStart w:id="6" w:name="_Toc74588504"/>
+      <w:r>
+        <w:lastRenderedPageBreak/>
+        <w:t>Evaluation and Critical Analysis</w:t>
+      </w:r>
+      <w:bookmarkEnd w:id="6"/>
+    </w:p>
+    <w:p>
+      <w:pPr>
+        <w:spacing w:afterLines="100" w:after="240" w:line="259" w:lineRule="auto"/>
+        <w:ind w:left="0" w:firstLine="0"/>
+        <w:jc w:val="left"/>
+        <w:rPr>
+          <w:lang w:val="en-GB" w:eastAsia="en-US"/>
+        </w:rPr>
+      </w:pPr>
+      <w:r>
+        <w:rPr>
+          <w:lang w:val="en-GB" w:eastAsia="en-US"/>
+        </w:rPr>
+        <w:br w:type="page"/>
+      </w:r>
+    </w:p>
+    <w:p>
+      <w:pPr>
+        <w:spacing w:afterLines="100" w:after="240" w:line="259" w:lineRule="auto"/>
+        <w:ind w:left="0" w:firstLine="0"/>
+        <w:jc w:val="left"/>
+        <w:rPr>
+          <w:lang w:val="en-GB" w:eastAsia="en-US"/>
+        </w:rPr>
+      </w:pPr>
+      <w:r>
+        <w:rPr>
+          <w:lang w:val="en-GB" w:eastAsia="en-US"/>
+        </w:rPr>
         <w:lastRenderedPageBreak/>
         <w:br w:type="page"/>
       </w:r>
     </w:p>
     <w:p>
       <w:pPr>
-        <w:spacing w:after="160" w:line="259" w:lineRule="auto"/>
+        <w:pStyle w:val="Heading1"/>
+        <w:spacing w:afterLines="100" w:after="240"/>
+      </w:pPr>
+      <w:bookmarkStart w:id="7" w:name="_Toc74588505"/>
+      <w:r>
+        <w:lastRenderedPageBreak/>
+        <w:t>Conclusion</w:t>
+      </w:r>
+      <w:bookmarkEnd w:id="7"/>
+    </w:p>
+    <w:p>
+      <w:pPr>
+        <w:spacing w:afterLines="100" w:after="240" w:line="259" w:lineRule="auto"/>
         <w:ind w:left="0" w:firstLine="0"/>
         <w:jc w:val="left"/>
-      </w:pPr>
-      <w:r>
-        <w:lastRenderedPageBreak/>
+        <w:rPr>
+          <w:lang w:val="en-GB" w:eastAsia="en-US"/>
+        </w:rPr>
+      </w:pPr>
+      <w:r>
+        <w:rPr>
+          <w:lang w:val="en-GB" w:eastAsia="en-US"/>
+        </w:rPr>
         <w:br w:type="page"/>
       </w:r>
     </w:p>
     <w:p>
       <w:pPr>
         <w:pStyle w:val="Heading1"/>
-      </w:pPr>
-      <w:bookmarkStart w:id="4" w:name="_Toc74533601"/>
-      <w:r>
-        <w:lastRenderedPageBreak/>
-        <w:t>Evaluation and Critical Analysis</w:t>
-      </w:r>
-      <w:bookmarkEnd w:id="4"/>
-    </w:p>
-    <w:p>
-      <w:pPr>
-        <w:spacing w:after="160" w:line="259" w:lineRule="auto"/>
-        <w:ind w:left="0" w:firstLine="0"/>
-        <w:jc w:val="left"/>
-        <w:rPr>
-          <w:lang w:val="en-GB" w:eastAsia="en-US"/>
-        </w:rPr>
-      </w:pPr>
-      <w:r>
-        <w:rPr>
-          <w:lang w:val="en-GB" w:eastAsia="en-US"/>
-        </w:rPr>
-        <w:br w:type="page"/>
-      </w:r>
-    </w:p>
-    <w:p>
-      <w:pPr>
-        <w:spacing w:after="160" w:line="259" w:lineRule="auto"/>
-        <w:ind w:left="0" w:firstLine="0"/>
-        <w:jc w:val="left"/>
-        <w:rPr>
-          <w:lang w:val="en-GB" w:eastAsia="en-US"/>
-        </w:rPr>
-      </w:pPr>
-      <w:r>
-        <w:rPr>
-          <w:lang w:val="en-GB" w:eastAsia="en-US"/>
-        </w:rPr>
-        <w:lastRenderedPageBreak/>
-        <w:br w:type="page"/>
-      </w:r>
-    </w:p>
-    <w:p>
-      <w:pPr>
-        <w:pStyle w:val="Heading1"/>
-      </w:pPr>
-      <w:bookmarkStart w:id="5" w:name="_Toc74533602"/>
-      <w:r>
-        <w:lastRenderedPageBreak/>
-        <w:t>Conclusion</w:t>
-      </w:r>
-      <w:bookmarkEnd w:id="5"/>
-    </w:p>
-    <w:p>
-      <w:pPr>
-        <w:spacing w:after="160" w:line="259" w:lineRule="auto"/>
-        <w:ind w:left="0" w:firstLine="0"/>
-        <w:jc w:val="left"/>
-        <w:rPr>
-          <w:lang w:val="en-GB" w:eastAsia="en-US"/>
-        </w:rPr>
-      </w:pPr>
-      <w:r>
-        <w:rPr>
-          <w:lang w:val="en-GB" w:eastAsia="en-US"/>
-        </w:rPr>
-        <w:br w:type="page"/>
-      </w:r>
-    </w:p>
-    <w:p>
-      <w:pPr>
-        <w:pStyle w:val="Heading1"/>
-      </w:pPr>
-      <w:bookmarkStart w:id="6" w:name="_Toc74533603"/>
+        <w:spacing w:afterLines="100" w:after="240"/>
+      </w:pPr>
+      <w:bookmarkStart w:id="8" w:name="_Toc74588506"/>
       <w:r>
         <w:lastRenderedPageBreak/>
         <w:t>References</w:t>
       </w:r>
-      <w:bookmarkEnd w:id="6"/>
+      <w:bookmarkEnd w:id="8"/>
     </w:p>
     <w:sectPr>
-      <w:footerReference w:type="default" r:id="rId8"/>
+      <w:footerReference w:type="default" r:id="rId16"/>
       <w:pgSz w:w="11906" w:h="16838"/>
       <w:pgMar w:top="1440" w:right="1440" w:bottom="1440" w:left="1440" w:header="708" w:footer="708" w:gutter="0"/>
       <w:pgBorders w:display="firstPage" w:offsetFrom="page">
@@ -1609,6 +4246,92 @@
 <file path=word/numbering.xml><?xml version="1.0" encoding="utf-8"?>
 <w:numbering xmlns:wpc="http://schemas.microsoft.com/office/word/2010/wordprocessingCanvas" xmlns:cx="http://schemas.microsoft.com/office/drawing/2014/chartex" xmlns:cx1="http://schemas.microsoft.com/office/drawing/2015/9/8/chartex" xmlns:cx2="http://schemas.microsoft.com/office/drawing/2015/10/21/chartex" xmlns:cx3="http://schemas.microsoft.com/office/drawing/2016/5/9/chartex" xmlns:cx4="http://schemas.microsoft.com/office/drawing/2016/5/10/chartex" xmlns:cx5="http://schemas.microsoft.com/office/drawing/2016/5/11/chartex" xmlns:cx6="http://schemas.microsoft.com/office/drawing/2016/5/12/chartex" xmlns:cx7="http://schemas.microsoft.com/office/drawing/2016/5/13/chartex" xmlns:cx8="http://schemas.microsoft.com/office/drawing/2016/5/14/chartex" xmlns:mc="http://schemas.openxmlformats.org/markup-compatibility/2006" xmlns:aink="http://schemas.microsoft.com/office/drawing/2016/ink" xmlns:am3d="http://schemas.microsoft.com/office/drawing/2017/model3d" xmlns:o="urn:schemas-microsoft-com:office:office" xmlns:r="http://schemas.openxmlformats.org/officeDocument/2006/relationships" xmlns:m="http://schemas.openxmlformats.org/officeDocument/2006/math" xmlns:v="urn:schemas-microsoft-com:vml" xmlns:wp14="http://schemas.microsoft.com/office/word/2010/wordprocessingDrawing" xmlns:wp="http://schemas.openxmlformats.org/drawingml/2006/wordprocessingDrawing" xmlns:w10="urn:schemas-microsoft-com:office:word" xmlns:w="http://schemas.openxmlformats.org/wordprocessingml/2006/main" xmlns:w14="http://schemas.microsoft.com/office/word/2010/wordml" xmlns:w15="http://schemas.microsoft.com/office/word/2012/wordml" xmlns:w16cex="http://schemas.microsoft.com/office/word/2018/wordml/cex" xmlns:w16cid="http://schemas.microsoft.com/office/word/2016/wordml/cid" xmlns:w16="http://schemas.microsoft.com/office/word/2018/wordml" xmlns:w16sdtdh="http://schemas.microsoft.com/office/word/2020/wordml/sdtdatahash" xmlns:w16se="http://schemas.microsoft.com/office/word/2015/wordml/symex" xmlns:wpg="http://schemas.microsoft.com/office/word/2010/wordprocessingGroup" xmlns:wpi="http://schemas.microsoft.com/office/word/2010/wordprocessingInk" xmlns:wne="http://schemas.microsoft.com/office/word/2006/wordml" xmlns:wps="http://schemas.microsoft.com/office/word/2010/wordprocessingShape" mc:Ignorable="w14 w15 w16se w16cid w16 w16cex w16sdtdh wp14">
   <w:abstractNum w:abstractNumId="0" w15:restartNumberingAfterBreak="0">
+    <w:nsid w:val="124E7B6E"/>
+    <w:multiLevelType w:val="hybridMultilevel"/>
+    <w:tmpl w:val="D4B4A74E"/>
+    <w:lvl w:ilvl="0" w:tplc="20000011">
+      <w:start w:val="1"/>
+      <w:numFmt w:val="decimal"/>
+      <w:lvlText w:val="%1)"/>
+      <w:lvlJc w:val="left"/>
+      <w:pPr>
+        <w:ind w:left="720" w:hanging="360"/>
+      </w:pPr>
+    </w:lvl>
+    <w:lvl w:ilvl="1" w:tplc="20000019" w:tentative="1">
+      <w:start w:val="1"/>
+      <w:numFmt w:val="lowerLetter"/>
+      <w:lvlText w:val="%2."/>
+      <w:lvlJc w:val="left"/>
+      <w:pPr>
+        <w:ind w:left="1440" w:hanging="360"/>
+      </w:pPr>
+    </w:lvl>
+    <w:lvl w:ilvl="2" w:tplc="2000001B" w:tentative="1">
+      <w:start w:val="1"/>
+      <w:numFmt w:val="lowerRoman"/>
+      <w:lvlText w:val="%3."/>
+      <w:lvlJc w:val="right"/>
+      <w:pPr>
+        <w:ind w:left="2160" w:hanging="180"/>
+      </w:pPr>
+    </w:lvl>
+    <w:lvl w:ilvl="3" w:tplc="2000000F" w:tentative="1">
+      <w:start w:val="1"/>
+      <w:numFmt w:val="decimal"/>
+      <w:lvlText w:val="%4."/>
+      <w:lvlJc w:val="left"/>
+      <w:pPr>
+        <w:ind w:left="2880" w:hanging="360"/>
+      </w:pPr>
+    </w:lvl>
+    <w:lvl w:ilvl="4" w:tplc="20000019" w:tentative="1">
+      <w:start w:val="1"/>
+      <w:numFmt w:val="lowerLetter"/>
+      <w:lvlText w:val="%5."/>
+      <w:lvlJc w:val="left"/>
+      <w:pPr>
+        <w:ind w:left="3600" w:hanging="360"/>
+      </w:pPr>
+    </w:lvl>
+    <w:lvl w:ilvl="5" w:tplc="2000001B" w:tentative="1">
+      <w:start w:val="1"/>
+      <w:numFmt w:val="lowerRoman"/>
+      <w:lvlText w:val="%6."/>
+      <w:lvlJc w:val="right"/>
+      <w:pPr>
+        <w:ind w:left="4320" w:hanging="180"/>
+      </w:pPr>
+    </w:lvl>
+    <w:lvl w:ilvl="6" w:tplc="2000000F" w:tentative="1">
+      <w:start w:val="1"/>
+      <w:numFmt w:val="decimal"/>
+      <w:lvlText w:val="%7."/>
+      <w:lvlJc w:val="left"/>
+      <w:pPr>
+        <w:ind w:left="5040" w:hanging="360"/>
+      </w:pPr>
+    </w:lvl>
+    <w:lvl w:ilvl="7" w:tplc="20000019" w:tentative="1">
+      <w:start w:val="1"/>
+      <w:numFmt w:val="lowerLetter"/>
+      <w:lvlText w:val="%8."/>
+      <w:lvlJc w:val="left"/>
+      <w:pPr>
+        <w:ind w:left="5760" w:hanging="360"/>
+      </w:pPr>
+    </w:lvl>
+    <w:lvl w:ilvl="8" w:tplc="2000001B" w:tentative="1">
+      <w:start w:val="1"/>
+      <w:numFmt w:val="lowerRoman"/>
+      <w:lvlText w:val="%9."/>
+      <w:lvlJc w:val="right"/>
+      <w:pPr>
+        <w:ind w:left="6480" w:hanging="180"/>
+      </w:pPr>
+    </w:lvl>
+  </w:abstractNum>
+  <w:abstractNum w:abstractNumId="1" w15:restartNumberingAfterBreak="0">
     <w:nsid w:val="320768A4"/>
     <w:multiLevelType w:val="hybridMultilevel"/>
     <w:tmpl w:val="B97C45F2"/>
@@ -1695,10 +4418,10 @@
       </w:pPr>
     </w:lvl>
   </w:abstractNum>
-  <w:abstractNum w:abstractNumId="1" w15:restartNumberingAfterBreak="0">
+  <w:abstractNum w:abstractNumId="2" w15:restartNumberingAfterBreak="0">
     <w:nsid w:val="40925BFC"/>
     <w:multiLevelType w:val="hybridMultilevel"/>
-    <w:tmpl w:val="3560FD10"/>
+    <w:tmpl w:val="F5405B20"/>
     <w:lvl w:ilvl="0" w:tplc="FE86136C">
       <w:start w:val="1"/>
       <w:numFmt w:val="lowerRoman"/>
@@ -1782,7 +4505,7 @@
       </w:pPr>
     </w:lvl>
   </w:abstractNum>
-  <w:abstractNum w:abstractNumId="2" w15:restartNumberingAfterBreak="0">
+  <w:abstractNum w:abstractNumId="3" w15:restartNumberingAfterBreak="0">
     <w:nsid w:val="6F3C0F44"/>
     <w:multiLevelType w:val="hybridMultilevel"/>
     <w:tmpl w:val="BD1457D8"/>
@@ -1869,13 +4592,31 @@
     </w:lvl>
   </w:abstractNum>
   <w:num w:numId="1">
+    <w:abstractNumId w:val="1"/>
+  </w:num>
+  <w:num w:numId="2">
+    <w:abstractNumId w:val="3"/>
+  </w:num>
+  <w:num w:numId="3">
+    <w:abstractNumId w:val="2"/>
+  </w:num>
+  <w:num w:numId="4">
     <w:abstractNumId w:val="0"/>
   </w:num>
-  <w:num w:numId="2">
+  <w:num w:numId="5">
+    <w:abstractNumId w:val="2"/>
+    <w:lvlOverride w:ilvl="0">
+      <w:startOverride w:val="1"/>
+    </w:lvlOverride>
+  </w:num>
+  <w:num w:numId="6">
     <w:abstractNumId w:val="2"/>
   </w:num>
-  <w:num w:numId="3">
-    <w:abstractNumId w:val="1"/>
+  <w:num w:numId="7">
+    <w:abstractNumId w:val="2"/>
+    <w:lvlOverride w:ilvl="0">
+      <w:startOverride w:val="1"/>
+    </w:lvlOverride>
   </w:num>
 </w:numbering>
 </file>
@@ -2332,7 +5073,7 @@
       <w:keepNext/>
       <w:keepLines/>
       <w:numPr>
-        <w:numId w:val="3"/>
+        <w:numId w:val="6"/>
       </w:numPr>
       <w:spacing w:before="40" w:after="0"/>
       <w:outlineLvl w:val="1"/>
@@ -2619,6 +5360,78 @@
       <w:spacing w:after="100"/>
       <w:ind w:left="240"/>
     </w:pPr>
+  </w:style>
+  <w:style w:type="paragraph" w:styleId="ListParagraph">
+    <w:name w:val="List Paragraph"/>
+    <w:basedOn w:val="Normal"/>
+    <w:uiPriority w:val="34"/>
+    <w:qFormat/>
+    <w:rsid w:val="00003521"/>
+    <w:pPr>
+      <w:ind w:left="720"/>
+      <w:contextualSpacing/>
+    </w:pPr>
+  </w:style>
+  <w:style w:type="paragraph" w:styleId="Caption">
+    <w:name w:val="caption"/>
+    <w:basedOn w:val="Normal"/>
+    <w:next w:val="Normal"/>
+    <w:uiPriority w:val="35"/>
+    <w:unhideWhenUsed/>
+    <w:qFormat/>
+    <w:rsid w:val="009601FC"/>
+    <w:pPr>
+      <w:spacing w:after="200" w:line="240" w:lineRule="auto"/>
+    </w:pPr>
+    <w:rPr>
+      <w:i/>
+      <w:iCs/>
+      <w:color w:val="44546A" w:themeColor="text2"/>
+      <w:sz w:val="18"/>
+      <w:szCs w:val="18"/>
+    </w:rPr>
+  </w:style>
+  <w:style w:type="paragraph" w:styleId="EndnoteText">
+    <w:name w:val="endnote text"/>
+    <w:basedOn w:val="Normal"/>
+    <w:link w:val="EndnoteTextChar"/>
+    <w:uiPriority w:val="99"/>
+    <w:semiHidden/>
+    <w:unhideWhenUsed/>
+    <w:rsid w:val="00704C93"/>
+    <w:pPr>
+      <w:spacing w:after="0" w:line="240" w:lineRule="auto"/>
+    </w:pPr>
+    <w:rPr>
+      <w:sz w:val="20"/>
+      <w:szCs w:val="20"/>
+    </w:rPr>
+  </w:style>
+  <w:style w:type="character" w:customStyle="1" w:styleId="EndnoteTextChar">
+    <w:name w:val="Endnote Text Char"/>
+    <w:basedOn w:val="DefaultParagraphFont"/>
+    <w:link w:val="EndnoteText"/>
+    <w:uiPriority w:val="99"/>
+    <w:semiHidden/>
+    <w:rsid w:val="00704C93"/>
+    <w:rPr>
+      <w:rFonts w:ascii="Times New Roman" w:eastAsia="Arial" w:hAnsi="Times New Roman" w:cs="Arial"/>
+      <w:color w:val="000000"/>
+      <w:sz w:val="20"/>
+      <w:szCs w:val="20"/>
+      <w:lang w:eastAsia="en-MT"/>
+    </w:rPr>
+  </w:style>
+  <w:style w:type="character" w:styleId="EndnoteReference">
+    <w:name w:val="endnote reference"/>
+    <w:basedOn w:val="DefaultParagraphFont"/>
+    <w:uiPriority w:val="99"/>
+    <w:semiHidden/>
+    <w:unhideWhenUsed/>
+    <w:rsid w:val="00704C93"/>
+    <w:rPr>
+      <w:vertAlign w:val="superscript"/>
+    </w:rPr>
   </w:style>
 </w:styles>
 </file>

</xml_diff>